<commit_message>
Added summary of statistics exported
</commit_message>
<xml_diff>
--- a/ARWT-Documentation.docx
+++ b/ARWT-Documentation.docx
@@ -32,27 +32,7 @@
           <w:szCs w:val="21"/>
           <w:shd w:val="clear" w:color="auto" w:fill="FFFFFF"/>
         </w:rPr>
-        <w:t xml:space="preserve">Automated Rodent and Whisker tracking is an open-source software for tracking rodents and whiskers from videos. AWRT </w:t>
-      </w:r>
-      <w:proofErr w:type="gramStart"/>
-      <w:r>
-        <w:rPr>
-          <w:rFonts w:cs="Segoe UI"/>
-          <w:color w:val="172B4D"/>
-          <w:szCs w:val="21"/>
-          <w:shd w:val="clear" w:color="auto" w:fill="FFFFFF"/>
-        </w:rPr>
-        <w:t>is developed</w:t>
-      </w:r>
-      <w:proofErr w:type="gramEnd"/>
-      <w:r>
-        <w:rPr>
-          <w:rFonts w:cs="Segoe UI"/>
-          <w:color w:val="172B4D"/>
-          <w:szCs w:val="21"/>
-          <w:shd w:val="clear" w:color="auto" w:fill="FFFFFF"/>
-        </w:rPr>
-        <w:t xml:space="preserve"> in C# with WPF using a MVVM design pattern to allow the code to be modular and usable with other projects and allowing for new code to be added easily to the project.</w:t>
+        <w:t>Automated Rodent and Whisker tracking is an open-source software for tracking rodents and whiskers from videos. AWRT is developed in C# with WPF using a MVVM design pattern to allow the code to be modular and usable with other projects and allowing for new code to be added easily to the project.</w:t>
       </w:r>
     </w:p>
     <w:p>
@@ -6283,15 +6263,7 @@
     </w:p>
     <w:p>
       <w:r>
-        <w:t xml:space="preserve">This allows you to change the gap points between points that </w:t>
-      </w:r>
-      <w:proofErr w:type="gramStart"/>
-      <w:r>
-        <w:t>have been detected</w:t>
-      </w:r>
-      <w:proofErr w:type="gramEnd"/>
-      <w:r>
-        <w:t xml:space="preserve"> on the rodents head. </w:t>
+        <w:t xml:space="preserve">This allows you to change the gap points between points that have been detected on the rodents head. </w:t>
       </w:r>
     </w:p>
     <w:p>
@@ -6387,11 +6359,9 @@
       <w:r>
         <w:t xml:space="preserve">This will update the images on the side of the screen, showing the rodents outline, outer boundary, the </w:t>
       </w:r>
-      <w:proofErr w:type="spellStart"/>
       <w:r>
         <w:t>thresholded</w:t>
       </w:r>
-      <w:proofErr w:type="spellEnd"/>
       <w:r>
         <w:t xml:space="preserve"> image and the motion of the mouse. </w:t>
       </w:r>
@@ -6544,15 +6514,7 @@
     </w:p>
     <w:p>
       <w:r>
-        <w:t xml:space="preserve">The factor to which to increase the image by using bilinear interpolation. The default setting is </w:t>
-      </w:r>
-      <w:proofErr w:type="gramStart"/>
-      <w:r>
-        <w:t>2x</w:t>
-      </w:r>
-      <w:proofErr w:type="gramEnd"/>
-      <w:r>
-        <w:t xml:space="preserve"> </w:t>
+        <w:t xml:space="preserve">The factor to which to increase the image by using bilinear interpolation. The default setting is 2x </w:t>
       </w:r>
     </w:p>
     <w:p>
@@ -6567,23 +6529,7 @@
     </w:p>
     <w:p>
       <w:r>
-        <w:t xml:space="preserve">The interpolation type to use while finding whiskers. There are </w:t>
-      </w:r>
-      <w:proofErr w:type="gramStart"/>
-      <w:r>
-        <w:t>5</w:t>
-      </w:r>
-      <w:proofErr w:type="gramEnd"/>
-      <w:r>
-        <w:t xml:space="preserve"> filters: Area, Cubic, </w:t>
-      </w:r>
-      <w:proofErr w:type="spellStart"/>
-      <w:r>
-        <w:t>Lanczos</w:t>
-      </w:r>
-      <w:proofErr w:type="spellEnd"/>
-      <w:r>
-        <w:t xml:space="preserve">, Nearest Neighbour and Linear. </w:t>
+        <w:t xml:space="preserve">The interpolation type to use while finding whiskers. There are 5 filters: Area, Cubic, Lanczos, Nearest Neighbour and Linear. </w:t>
       </w:r>
     </w:p>
     <w:p>
@@ -6598,15 +6544,7 @@
     </w:p>
     <w:p>
       <w:r>
-        <w:t xml:space="preserve">Remove dud whiskers if selected. </w:t>
-      </w:r>
-      <w:proofErr w:type="gramStart"/>
-      <w:r>
-        <w:t>Or</w:t>
-      </w:r>
-      <w:proofErr w:type="gramEnd"/>
-      <w:r>
-        <w:t xml:space="preserve"> selects the non-dud ones. </w:t>
+        <w:t xml:space="preserve">Remove dud whiskers if selected. Or selects the non-dud ones. </w:t>
       </w:r>
     </w:p>
     <w:p>
@@ -6729,15 +6667,7 @@
     </w:p>
     <w:p>
       <w:r>
-        <w:t xml:space="preserve">After the data is processed, it </w:t>
-      </w:r>
-      <w:proofErr w:type="gramStart"/>
-      <w:r>
-        <w:t>is displayed</w:t>
-      </w:r>
-      <w:proofErr w:type="gramEnd"/>
-      <w:r>
-        <w:t xml:space="preserve"> in a main view. Allowing you to scrub through the video frames, export data and view the data. </w:t>
+        <w:t xml:space="preserve">After the data is processed, it is displayed in a main view. Allowing you to scrub through the video frames, export data and view the data. </w:t>
       </w:r>
     </w:p>
     <w:p>
@@ -6816,11 +6746,9 @@
       <w:r>
         <w:t xml:space="preserve">For loading the </w:t>
       </w:r>
-      <w:proofErr w:type="gramStart"/>
       <w:r>
         <w:t>ARTV2</w:t>
       </w:r>
-      <w:proofErr w:type="gramEnd"/>
       <w:r>
         <w:t xml:space="preserve"> file. </w:t>
       </w:r>
@@ -6864,13 +6792,8 @@
       </w:r>
     </w:p>
     <w:p>
-      <w:proofErr w:type="gramStart"/>
-      <w:r>
-        <w:t>The redline</w:t>
-      </w:r>
-      <w:proofErr w:type="gramEnd"/>
-      <w:r>
-        <w:t xml:space="preserve"> is the outer boundary. </w:t>
+      <w:r>
+        <w:t xml:space="preserve">The redline is the outer boundary. </w:t>
       </w:r>
     </w:p>
     <w:p>
@@ -6885,28 +6808,12 @@
     </w:p>
     <w:p>
       <w:r>
-        <w:t xml:space="preserve">If whiskers </w:t>
-      </w:r>
-      <w:proofErr w:type="gramStart"/>
-      <w:r>
-        <w:t>were detected</w:t>
-      </w:r>
-      <w:proofErr w:type="gramEnd"/>
-      <w:r>
-        <w:t>:</w:t>
-      </w:r>
-    </w:p>
-    <w:p>
-      <w:r>
-        <w:t xml:space="preserve">Whiskers </w:t>
-      </w:r>
-      <w:proofErr w:type="gramStart"/>
-      <w:r>
-        <w:t>are displayed</w:t>
-      </w:r>
-      <w:proofErr w:type="gramEnd"/>
-      <w:r>
-        <w:t xml:space="preserve"> as lines on the image and a central point is displayed on the head. </w:t>
+        <w:t>If whiskers were detected:</w:t>
+      </w:r>
+    </w:p>
+    <w:p>
+      <w:r>
+        <w:t xml:space="preserve">Whiskers are displayed as lines on the image and a central point is displayed on the head. </w:t>
       </w:r>
     </w:p>
     <w:p>
@@ -7288,18 +7195,10 @@
         <w:t>tat</w:t>
       </w:r>
       <w:r>
-        <w:t xml:space="preserve">istics </w:t>
-      </w:r>
-      <w:proofErr w:type="gramStart"/>
-      <w:r>
-        <w:t xml:space="preserve">are </w:t>
-      </w:r>
-      <w:r>
-        <w:t>calculated</w:t>
-      </w:r>
-      <w:proofErr w:type="gramEnd"/>
-      <w:r>
-        <w:t xml:space="preserve"> by adjusting the following:</w:t>
+        <w:t xml:space="preserve">istics are </w:t>
+      </w:r>
+      <w:r>
+        <w:t>calculated by adjusting the following:</w:t>
       </w:r>
     </w:p>
     <w:p>
@@ -7329,15 +7228,7 @@
     </w:p>
     <w:p>
       <w:r>
-        <w:t xml:space="preserve">The frame from which you want to end the calculations </w:t>
-      </w:r>
-      <w:proofErr w:type="gramStart"/>
-      <w:r>
-        <w:t>at</w:t>
-      </w:r>
-      <w:proofErr w:type="gramEnd"/>
-      <w:r>
-        <w:t xml:space="preserve">. </w:t>
+        <w:t xml:space="preserve">The frame from which you want to end the calculations at. </w:t>
       </w:r>
     </w:p>
     <w:p>
@@ -7367,15 +7258,7 @@
     </w:p>
     <w:p>
       <w:r>
-        <w:t xml:space="preserve">Adjust the units that </w:t>
-      </w:r>
-      <w:proofErr w:type="gramStart"/>
-      <w:r>
-        <w:t>are used</w:t>
-      </w:r>
-      <w:proofErr w:type="gramEnd"/>
-      <w:r>
-        <w:t xml:space="preserve"> to be as accurate as possible. </w:t>
+        <w:t xml:space="preserve">Adjust the units that are used to be as accurate as possible. </w:t>
       </w:r>
     </w:p>
     <w:p>
@@ -7460,23 +7343,7 @@
           <w:rFonts w:cs="Segoe UI"/>
           <w:szCs w:val="21"/>
         </w:rPr>
-        <w:t xml:space="preserve">Batch processing allows multiple videos to </w:t>
-      </w:r>
-      <w:proofErr w:type="gramStart"/>
-      <w:r>
-        <w:rPr>
-          <w:rFonts w:cs="Segoe UI"/>
-          <w:szCs w:val="21"/>
-        </w:rPr>
-        <w:t>be processed</w:t>
-      </w:r>
-      <w:proofErr w:type="gramEnd"/>
-      <w:r>
-        <w:rPr>
-          <w:rFonts w:cs="Segoe UI"/>
-          <w:szCs w:val="21"/>
-        </w:rPr>
-        <w:t xml:space="preserve">, instead of a single video at a time. This section will cover the process of using batch processing.  </w:t>
+        <w:t xml:space="preserve">Batch processing allows multiple videos to be processed, instead of a single video at a time. This section will cover the process of using batch processing.  </w:t>
       </w:r>
     </w:p>
     <w:p>
@@ -7547,15 +7414,7 @@
     </w:p>
     <w:p>
       <w:r>
-        <w:t xml:space="preserve">This view allows </w:t>
-      </w:r>
-      <w:proofErr w:type="gramStart"/>
-      <w:r>
-        <w:t>for videos</w:t>
-      </w:r>
-      <w:proofErr w:type="gramEnd"/>
-      <w:r>
-        <w:t xml:space="preserve"> to be process and the data for each of the videos to be reviewed as well. </w:t>
+        <w:t xml:space="preserve">This view allows for videos to be process and the data for each of the videos to be reviewed as well. </w:t>
       </w:r>
     </w:p>
     <w:p>
@@ -7585,15 +7444,7 @@
     </w:p>
     <w:p>
       <w:r>
-        <w:t xml:space="preserve">This allows for a folder with videos to </w:t>
-      </w:r>
-      <w:proofErr w:type="gramStart"/>
-      <w:r>
-        <w:t>be added</w:t>
-      </w:r>
-      <w:proofErr w:type="gramEnd"/>
-      <w:r>
-        <w:t xml:space="preserve"> automatically to the list to be batch processed</w:t>
+        <w:t>This allows for a folder with videos to be added automatically to the list to be batch processed</w:t>
       </w:r>
     </w:p>
     <w:p>
@@ -7638,15 +7489,7 @@
     </w:p>
     <w:p>
       <w:r>
-        <w:t xml:space="preserve">Allows you to select a video that you saved your results </w:t>
-      </w:r>
-      <w:proofErr w:type="gramStart"/>
-      <w:r>
-        <w:t>in</w:t>
-      </w:r>
-      <w:proofErr w:type="gramEnd"/>
-      <w:r>
-        <w:t xml:space="preserve">. </w:t>
+        <w:t xml:space="preserve">Allows you to select a video that you saved your results in. </w:t>
       </w:r>
     </w:p>
     <w:p>
@@ -7692,15 +7535,7 @@
     </w:p>
     <w:p>
       <w:r>
-        <w:t xml:space="preserve">You can adjust the parameters within the settings, on how you would like the rodent to </w:t>
-      </w:r>
-      <w:proofErr w:type="gramStart"/>
-      <w:r>
-        <w:t>be detected</w:t>
-      </w:r>
-      <w:proofErr w:type="gramEnd"/>
-      <w:r>
-        <w:t xml:space="preserve"> and if you wish for whiskers to be detected. </w:t>
+        <w:t xml:space="preserve">You can adjust the parameters within the settings, on how you would like the rodent to be detected and if you wish for whiskers to be detected. </w:t>
       </w:r>
     </w:p>
     <w:p>
@@ -7723,15 +7558,7 @@
         </w:rPr>
       </w:pPr>
       <w:r>
-        <w:t xml:space="preserve">You can choose the amount of videos you wish to </w:t>
-      </w:r>
-      <w:proofErr w:type="gramStart"/>
-      <w:r>
-        <w:t>be processed</w:t>
-      </w:r>
-      <w:proofErr w:type="gramEnd"/>
-      <w:r>
-        <w:t xml:space="preserve"> at once. Processing more videos will use more resources on the computer. </w:t>
+        <w:t xml:space="preserve">You can choose the amount of videos you wish to be processed at once. Processing more videos will use more resources on the computer. </w:t>
       </w:r>
     </w:p>
     <w:p>
@@ -7820,37 +7647,13 @@
     </w:p>
     <w:p>
       <w:r>
-        <w:t xml:space="preserve">This displays a preview image with a frame from the video. It automatically updates if settings </w:t>
-      </w:r>
-      <w:proofErr w:type="gramStart"/>
-      <w:r>
-        <w:t>are adjusted</w:t>
-      </w:r>
-      <w:proofErr w:type="gramEnd"/>
-      <w:r>
-        <w:t xml:space="preserve"> in the settings such as threshold or </w:t>
-      </w:r>
-      <w:proofErr w:type="spellStart"/>
-      <w:r>
-        <w:t>keypoi</w:t>
-      </w:r>
-      <w:r>
-        <w:t>nt</w:t>
-      </w:r>
-      <w:proofErr w:type="spellEnd"/>
-      <w:r>
-        <w:t xml:space="preserve"> gap. A </w:t>
-      </w:r>
-      <w:r>
-        <w:t xml:space="preserve">slider </w:t>
-      </w:r>
-      <w:proofErr w:type="gramStart"/>
-      <w:r>
-        <w:t>is provided</w:t>
-      </w:r>
-      <w:proofErr w:type="gramEnd"/>
-      <w:r>
-        <w:t xml:space="preserve"> </w:t>
+        <w:t>This displays a preview image with a frame from the video. It automatically updates if settings are adjusted in the settings such as threshold or keypoi</w:t>
+      </w:r>
+      <w:r>
+        <w:t xml:space="preserve">nt gap. A </w:t>
+      </w:r>
+      <w:r>
+        <w:t xml:space="preserve">slider is provided </w:t>
       </w:r>
       <w:r>
         <w:t>to allow</w:t>
@@ -7871,15 +7674,7 @@
     </w:p>
     <w:p>
       <w:r>
-        <w:t xml:space="preserve">This allows you to change the gap points between points that </w:t>
-      </w:r>
-      <w:proofErr w:type="gramStart"/>
-      <w:r>
-        <w:t>have been detected</w:t>
-      </w:r>
-      <w:proofErr w:type="gramEnd"/>
-      <w:r>
-        <w:t xml:space="preserve"> on the rodents head. </w:t>
+        <w:t xml:space="preserve">This allows you to change the gap points between points that have been detected on the rodents head. </w:t>
       </w:r>
     </w:p>
     <w:p>
@@ -7925,15 +7720,7 @@
     </w:p>
     <w:p>
       <w:r>
-        <w:t xml:space="preserve">A check box, for if you wish tracking to be smooth or calculated on a </w:t>
-      </w:r>
-      <w:proofErr w:type="gramStart"/>
-      <w:r>
-        <w:t>frame by frame</w:t>
-      </w:r>
-      <w:proofErr w:type="gramEnd"/>
-      <w:r>
-        <w:t xml:space="preserve"> basis</w:t>
+        <w:t>A check box, for if you wish tracking to be smooth or calculated on a frame by frame basis</w:t>
       </w:r>
       <w:r>
         <w:t>.</w:t>
@@ -8144,141 +7931,109 @@
     </w:p>
     <w:p>
       <w:r>
-        <w:t xml:space="preserve">The factor to which to increase the image by using bilinear interpolation. The default setting is </w:t>
-      </w:r>
-      <w:proofErr w:type="gramStart"/>
-      <w:r>
-        <w:t>2x</w:t>
-      </w:r>
-      <w:proofErr w:type="gramEnd"/>
+        <w:t xml:space="preserve">The factor to which to increase the image by using bilinear interpolation. The default setting is 2x </w:t>
+      </w:r>
+    </w:p>
+    <w:p>
+      <w:pPr>
+        <w:pStyle w:val="Heading3"/>
+      </w:pPr>
+      <w:bookmarkStart w:id="65" w:name="_Toc253490"/>
+      <w:r>
+        <w:t>Interpolation Type</w:t>
+      </w:r>
+      <w:bookmarkEnd w:id="65"/>
+    </w:p>
+    <w:p>
+      <w:r>
+        <w:t xml:space="preserve">The interpolation type to use while finding whiskers. There are 5 filters: Area, Cubic, Lanczos, Nearest Neighbour and Linear. </w:t>
+      </w:r>
+    </w:p>
+    <w:p>
+      <w:pPr>
+        <w:pStyle w:val="Heading3"/>
+      </w:pPr>
+      <w:bookmarkStart w:id="66" w:name="_Toc253491"/>
+      <w:r>
+        <w:t>Remove Duds</w:t>
+      </w:r>
+      <w:bookmarkEnd w:id="66"/>
+    </w:p>
+    <w:p>
+      <w:r>
+        <w:t xml:space="preserve">Remove dud whiskers if selected. Or selects the non-dud ones. </w:t>
+      </w:r>
+    </w:p>
+    <w:p>
+      <w:pPr>
+        <w:pStyle w:val="Heading3"/>
+      </w:pPr>
+      <w:bookmarkStart w:id="67" w:name="_Toc253492"/>
+      <w:r>
+        <w:t>Minimum whisker threshold – 256 Max</w:t>
+      </w:r>
+      <w:bookmarkEnd w:id="67"/>
       <w:r>
         <w:t xml:space="preserve"> </w:t>
       </w:r>
     </w:p>
     <w:p>
+      <w:r>
+        <w:t xml:space="preserve">A minimum whisker threshold for the colour of the whisker. It ranges between 0 and 255.  </w:t>
+      </w:r>
+    </w:p>
+    <w:p>
       <w:pPr>
         <w:pStyle w:val="Heading3"/>
       </w:pPr>
-      <w:bookmarkStart w:id="65" w:name="_Toc253490"/>
-      <w:r>
-        <w:t>Interpolation Type</w:t>
-      </w:r>
-      <w:bookmarkEnd w:id="65"/>
-    </w:p>
-    <w:p>
-      <w:r>
-        <w:t xml:space="preserve">The interpolation type to use while finding whiskers. There are </w:t>
-      </w:r>
-      <w:proofErr w:type="gramStart"/>
-      <w:r>
-        <w:t>5</w:t>
-      </w:r>
-      <w:proofErr w:type="gramEnd"/>
-      <w:r>
-        <w:t xml:space="preserve"> filters: Area, Cubic, </w:t>
-      </w:r>
-      <w:proofErr w:type="spellStart"/>
-      <w:r>
-        <w:t>Lanczos</w:t>
-      </w:r>
-      <w:proofErr w:type="spellEnd"/>
-      <w:r>
-        <w:t xml:space="preserve">, Nearest Neighbour and Linear. </w:t>
+      <w:bookmarkStart w:id="68" w:name="_Toc253493"/>
+      <w:r>
+        <w:t>Lower Bound</w:t>
+      </w:r>
+      <w:bookmarkEnd w:id="68"/>
+    </w:p>
+    <w:p>
+      <w:r>
+        <w:t>Select the lower bound for the threshold for the whiskers</w:t>
       </w:r>
     </w:p>
     <w:p>
       <w:pPr>
         <w:pStyle w:val="Heading3"/>
       </w:pPr>
-      <w:bookmarkStart w:id="66" w:name="_Toc253491"/>
-      <w:r>
-        <w:t>Remove Duds</w:t>
-      </w:r>
-      <w:bookmarkEnd w:id="66"/>
-    </w:p>
-    <w:p>
-      <w:r>
-        <w:t xml:space="preserve">Remove dud whiskers if selected. </w:t>
-      </w:r>
-      <w:proofErr w:type="gramStart"/>
-      <w:r>
-        <w:t>Or</w:t>
-      </w:r>
-      <w:proofErr w:type="gramEnd"/>
-      <w:r>
-        <w:t xml:space="preserve"> selects the non-dud ones. </w:t>
+      <w:bookmarkStart w:id="69" w:name="_Toc253494"/>
+      <w:r>
+        <w:t>Upper Bound</w:t>
+      </w:r>
+      <w:bookmarkEnd w:id="69"/>
+    </w:p>
+    <w:p>
+      <w:r>
+        <w:t>Select the upper bound for the threshold for the whiskers</w:t>
       </w:r>
     </w:p>
     <w:p>
       <w:pPr>
         <w:pStyle w:val="Heading3"/>
       </w:pPr>
-      <w:bookmarkStart w:id="67" w:name="_Toc253492"/>
-      <w:r>
-        <w:t>Minimum whisker threshold – 256 Max</w:t>
-      </w:r>
-      <w:bookmarkEnd w:id="67"/>
+      <w:bookmarkStart w:id="70" w:name="_Toc253495"/>
+      <w:r>
+        <w:t>Preview</w:t>
+      </w:r>
+      <w:bookmarkEnd w:id="70"/>
       <w:r>
         <w:t xml:space="preserve"> </w:t>
       </w:r>
     </w:p>
     <w:p>
       <w:r>
-        <w:t xml:space="preserve">A minimum whisker threshold for the colour of the whisker. It ranges between 0 and 255.  </w:t>
+        <w:t>This will update the images on the side of the screen, showing the rodents outline, outer boundary and the whiskers on the image.</w:t>
       </w:r>
     </w:p>
     <w:p>
       <w:pPr>
         <w:pStyle w:val="Heading3"/>
       </w:pPr>
-      <w:bookmarkStart w:id="68" w:name="_Toc253493"/>
-      <w:r>
-        <w:t>Lower Bound</w:t>
-      </w:r>
-      <w:bookmarkEnd w:id="68"/>
-    </w:p>
-    <w:p>
-      <w:r>
-        <w:t>Select the lower bound for the threshold for the whiskers</w:t>
-      </w:r>
-    </w:p>
-    <w:p>
-      <w:pPr>
-        <w:pStyle w:val="Heading3"/>
-      </w:pPr>
-      <w:bookmarkStart w:id="69" w:name="_Toc253494"/>
-      <w:r>
-        <w:t>Upper Bound</w:t>
-      </w:r>
-      <w:bookmarkEnd w:id="69"/>
-    </w:p>
-    <w:p>
-      <w:r>
-        <w:t>Select the upper bound for the threshold for the whiskers</w:t>
-      </w:r>
-    </w:p>
-    <w:p>
-      <w:pPr>
-        <w:pStyle w:val="Heading3"/>
-      </w:pPr>
-      <w:bookmarkStart w:id="70" w:name="_Toc253495"/>
-      <w:r>
-        <w:t>Preview</w:t>
-      </w:r>
-      <w:bookmarkEnd w:id="70"/>
-      <w:r>
-        <w:t xml:space="preserve"> </w:t>
-      </w:r>
-    </w:p>
-    <w:p>
-      <w:r>
-        <w:t>This will update the images on the side of the screen, showing the rodents outline, outer boundary and the whiskers on the image.</w:t>
-      </w:r>
-    </w:p>
-    <w:p>
-      <w:pPr>
-        <w:pStyle w:val="Heading3"/>
-      </w:pPr>
       <w:bookmarkStart w:id="71" w:name="_Toc253496"/>
       <w:r>
         <w:t>Ok</w:t>
@@ -8290,15 +8045,7 @@
         <w:t xml:space="preserve">Will </w:t>
       </w:r>
       <w:r>
-        <w:t xml:space="preserve">save the settings for the whiskers to </w:t>
-      </w:r>
-      <w:proofErr w:type="gramStart"/>
-      <w:r>
-        <w:t>be detected</w:t>
-      </w:r>
-      <w:proofErr w:type="gramEnd"/>
-      <w:r>
-        <w:t xml:space="preserve">. </w:t>
+        <w:t xml:space="preserve">save the settings for the whiskers to be detected. </w:t>
       </w:r>
       <w:r>
         <w:t xml:space="preserve"> </w:t>
@@ -8384,24 +8131,14 @@
       <w:pPr>
         <w:pStyle w:val="Heading3"/>
       </w:pPr>
-      <w:proofErr w:type="spellStart"/>
-      <w:r>
-        <w:t>Downsample</w:t>
-      </w:r>
-      <w:proofErr w:type="spellEnd"/>
-      <w:r>
-        <w:t xml:space="preserve"> Scale Factor</w:t>
-      </w:r>
-    </w:p>
-    <w:p>
-      <w:r>
-        <w:t xml:space="preserve">The factor to which to decrease the image resolution by using bilinear interpolation. The default setting is </w:t>
-      </w:r>
-      <w:proofErr w:type="gramStart"/>
-      <w:r>
-        <w:t>2x</w:t>
-      </w:r>
-      <w:proofErr w:type="gramEnd"/>
+      <w:r>
+        <w:t>Downsample Scale Factor</w:t>
+      </w:r>
+    </w:p>
+    <w:p>
+      <w:r>
+        <w:t>The factor to which to decrease the image resolution by using bilinear interpolation. The default setting is 2x</w:t>
+      </w:r>
     </w:p>
     <w:p>
       <w:pPr>
@@ -8442,15 +8179,7 @@
     </w:p>
     <w:p>
       <w:r>
-        <w:t xml:space="preserve">This is the distance between </w:t>
-      </w:r>
-      <w:proofErr w:type="gramStart"/>
-      <w:r>
-        <w:t>contours of the eroded image, and which to make into a foot</w:t>
-      </w:r>
-      <w:proofErr w:type="gramEnd"/>
-      <w:r>
-        <w:t xml:space="preserve"> </w:t>
+        <w:t xml:space="preserve">This is the distance between contours of the eroded image, and which to make into a foot </w:t>
       </w:r>
     </w:p>
     <w:p>
@@ -8463,15 +8192,7 @@
     </w:p>
     <w:p>
       <w:r>
-        <w:t xml:space="preserve">Any contour with an area less than the specified amount, </w:t>
-      </w:r>
-      <w:proofErr w:type="gramStart"/>
-      <w:r>
-        <w:t>will be discarded</w:t>
-      </w:r>
-      <w:proofErr w:type="gramEnd"/>
-      <w:r>
-        <w:t xml:space="preserve">. </w:t>
+        <w:t xml:space="preserve">Any contour with an area less than the specified amount, will be discarded. </w:t>
       </w:r>
     </w:p>
     <w:p>
@@ -8509,15 +8230,7 @@
         <w:t>feet</w:t>
       </w:r>
       <w:r>
-        <w:t xml:space="preserve"> to </w:t>
-      </w:r>
-      <w:proofErr w:type="gramStart"/>
-      <w:r>
-        <w:t>be detected</w:t>
-      </w:r>
-      <w:proofErr w:type="gramEnd"/>
-      <w:r>
-        <w:t xml:space="preserve">.  </w:t>
+        <w:t xml:space="preserve"> to be detected.  </w:t>
       </w:r>
       <w:r>
         <w:br w:type="page"/>
@@ -8536,15 +8249,7 @@
     </w:p>
     <w:p>
       <w:r>
-        <w:t xml:space="preserve">After the videos </w:t>
-      </w:r>
-      <w:proofErr w:type="gramStart"/>
-      <w:r>
-        <w:t>have been processed</w:t>
-      </w:r>
-      <w:proofErr w:type="gramEnd"/>
-      <w:r>
-        <w:t xml:space="preserve">, they can be individually reviewed by pressing the r next to the video. </w:t>
+        <w:t xml:space="preserve">After the videos have been processed, they can be individually reviewed by pressing the r next to the video. </w:t>
       </w:r>
     </w:p>
     <w:p>
@@ -8590,15 +8295,7 @@
         </w:drawing>
       </w:r>
       <w:r>
-        <w:t xml:space="preserve">This takes you to a new </w:t>
-      </w:r>
-      <w:proofErr w:type="gramStart"/>
-      <w:r>
-        <w:t>screen, that</w:t>
-      </w:r>
-      <w:proofErr w:type="gramEnd"/>
-      <w:r>
-        <w:t xml:space="preserve"> allows you view the settings used to process the video and make adjustments. </w:t>
+        <w:t xml:space="preserve">This takes you to a new screen, that allows you view the settings used to process the video and make adjustments. </w:t>
       </w:r>
     </w:p>
     <w:p>
@@ -8639,15 +8336,7 @@
         <w:fldChar w:fldCharType="end"/>
       </w:r>
       <w:r>
-        <w:t>. However</w:t>
-      </w:r>
-      <w:proofErr w:type="gramStart"/>
-      <w:r>
-        <w:t>,  there</w:t>
-      </w:r>
-      <w:proofErr w:type="gramEnd"/>
-      <w:r>
-        <w:t xml:space="preserve"> are slight differences as it allows you to deselect whisker tracking and not choose a new ROI. </w:t>
+        <w:t xml:space="preserve">. However,  there are slight differences as it allows you to deselect whisker tracking and not choose a new ROI. </w:t>
       </w:r>
     </w:p>
     <w:p>
@@ -8687,28 +8376,12 @@
     </w:p>
     <w:p>
       <w:r>
-        <w:t xml:space="preserve">If whiskers </w:t>
-      </w:r>
-      <w:proofErr w:type="gramStart"/>
-      <w:r>
-        <w:t>are detected</w:t>
-      </w:r>
-      <w:proofErr w:type="gramEnd"/>
-      <w:r>
-        <w:t>:</w:t>
-      </w:r>
-    </w:p>
-    <w:p>
-      <w:r>
-        <w:t xml:space="preserve">Whiskers </w:t>
-      </w:r>
-      <w:proofErr w:type="gramStart"/>
-      <w:r>
-        <w:t>are displayed</w:t>
-      </w:r>
-      <w:proofErr w:type="gramEnd"/>
-      <w:r>
-        <w:t xml:space="preserve"> as lines on the image.</w:t>
+        <w:t>If whiskers are detected:</w:t>
+      </w:r>
+    </w:p>
+    <w:p>
+      <w:r>
+        <w:t>Whiskers are displayed as lines on the image.</w:t>
       </w:r>
     </w:p>
     <w:p>
@@ -8721,15 +8394,7 @@
     </w:p>
     <w:p>
       <w:r>
-        <w:t xml:space="preserve">This allows you to review the data, </w:t>
-      </w:r>
-      <w:proofErr w:type="gramStart"/>
-      <w:r>
-        <w:t>exactly the</w:t>
-      </w:r>
-      <w:proofErr w:type="gramEnd"/>
-      <w:r>
-        <w:t xml:space="preserve"> same as that in the single video exploration. </w:t>
+        <w:t xml:space="preserve">This allows you to review the data, exactly the same as that in the single video exploration. </w:t>
       </w:r>
     </w:p>
     <w:p>
@@ -8754,15 +8419,7 @@
     </w:p>
     <w:p>
       <w:r>
-        <w:t xml:space="preserve">The end button allows a user to select </w:t>
-      </w:r>
-      <w:proofErr w:type="gramStart"/>
-      <w:r>
-        <w:t>an</w:t>
-      </w:r>
-      <w:proofErr w:type="gramEnd"/>
-      <w:r>
-        <w:t xml:space="preserve"> start frame from the slider. </w:t>
+        <w:t xml:space="preserve">The end button allows a user to select an start frame from the slider. </w:t>
       </w:r>
     </w:p>
     <w:p>
@@ -8913,8 +8570,6 @@
           </wp:inline>
         </w:drawing>
       </w:r>
-      <w:bookmarkStart w:id="80" w:name="_GoBack"/>
-      <w:bookmarkEnd w:id="80"/>
     </w:p>
     <w:p>
       <w:r>
@@ -9174,64 +8829,48 @@
     </w:p>
     <w:p>
       <w:r>
-        <w:t xml:space="preserve">Statistics </w:t>
-      </w:r>
-      <w:proofErr w:type="gramStart"/>
-      <w:r>
-        <w:t>are calculated</w:t>
-      </w:r>
-      <w:proofErr w:type="gramEnd"/>
-      <w:r>
-        <w:t xml:space="preserve"> by adjusting the following:</w:t>
+        <w:t>Statistics are calculated by adjusting the following:</w:t>
       </w:r>
     </w:p>
     <w:p>
       <w:pPr>
         <w:pStyle w:val="Heading3"/>
       </w:pPr>
-      <w:bookmarkStart w:id="81" w:name="_Toc253505"/>
+      <w:bookmarkStart w:id="80" w:name="_Toc253505"/>
       <w:r>
         <w:t>Original Frame Rate</w:t>
       </w:r>
+      <w:bookmarkEnd w:id="80"/>
+    </w:p>
+    <w:p>
+      <w:r>
+        <w:t>Adjust the frame rate to the frame rate of the video</w:t>
+      </w:r>
+    </w:p>
+    <w:p>
+      <w:pPr>
+        <w:pStyle w:val="Heading3"/>
+      </w:pPr>
+      <w:bookmarkStart w:id="81" w:name="_Toc253506"/>
+      <w:r>
+        <w:t>Units to MM</w:t>
+      </w:r>
       <w:bookmarkEnd w:id="81"/>
     </w:p>
     <w:p>
       <w:r>
-        <w:t>Adjust the frame rate to the frame rate of the video</w:t>
+        <w:t xml:space="preserve">Adjust the units that are used to be as accurate as possible. </w:t>
       </w:r>
     </w:p>
     <w:p>
       <w:pPr>
         <w:pStyle w:val="Heading3"/>
       </w:pPr>
-      <w:bookmarkStart w:id="82" w:name="_Toc253506"/>
-      <w:r>
-        <w:t>Units to MM</w:t>
+      <w:bookmarkStart w:id="82" w:name="_Toc253507"/>
+      <w:r>
+        <w:t>Smoothing function</w:t>
       </w:r>
       <w:bookmarkEnd w:id="82"/>
-    </w:p>
-    <w:p>
-      <w:r>
-        <w:t xml:space="preserve">Adjust the units that </w:t>
-      </w:r>
-      <w:proofErr w:type="gramStart"/>
-      <w:r>
-        <w:t>are used</w:t>
-      </w:r>
-      <w:proofErr w:type="gramEnd"/>
-      <w:r>
-        <w:t xml:space="preserve"> to be as accurate as possible. </w:t>
-      </w:r>
-    </w:p>
-    <w:p>
-      <w:pPr>
-        <w:pStyle w:val="Heading3"/>
-      </w:pPr>
-      <w:bookmarkStart w:id="83" w:name="_Toc253507"/>
-      <w:r>
-        <w:t>Smoothing function</w:t>
-      </w:r>
-      <w:bookmarkEnd w:id="83"/>
     </w:p>
     <w:p>
       <w:r>
@@ -9245,66 +8884,1375 @@
       <w:pPr>
         <w:pStyle w:val="Heading3"/>
       </w:pPr>
-      <w:bookmarkStart w:id="84" w:name="_Toc253508"/>
+      <w:bookmarkStart w:id="83" w:name="_Toc253508"/>
       <w:r>
         <w:t>Repeat Smoothing</w:t>
       </w:r>
+      <w:bookmarkEnd w:id="83"/>
+    </w:p>
+    <w:p>
+      <w:r>
+        <w:t xml:space="preserve">How often to smooth the data. </w:t>
+      </w:r>
+    </w:p>
+    <w:p>
+      <w:pPr>
+        <w:pStyle w:val="Heading3"/>
+      </w:pPr>
+      <w:bookmarkStart w:id="84" w:name="_Toc253509"/>
+      <w:r>
+        <w:t>Use DFT for frequency</w:t>
+      </w:r>
       <w:bookmarkEnd w:id="84"/>
     </w:p>
     <w:p>
       <w:r>
-        <w:t xml:space="preserve">How often to smooth the data. </w:t>
+        <w:t xml:space="preserve">A check box for is the user would like to use the Discrete Fourier Transform function for the frequency for the data. </w:t>
       </w:r>
     </w:p>
     <w:p>
       <w:pPr>
         <w:pStyle w:val="Heading3"/>
       </w:pPr>
-      <w:bookmarkStart w:id="85" w:name="_Toc253509"/>
-      <w:r>
-        <w:t>Use DFT for frequency</w:t>
-      </w:r>
+      <w:r>
+        <w:t xml:space="preserve">Export Foot Data </w:t>
+      </w:r>
+    </w:p>
+    <w:p>
+      <w:r>
+        <w:t xml:space="preserve">This exports the average foot data for each of the clips being processed. </w:t>
+      </w:r>
+    </w:p>
+    <w:p>
+      <w:r>
+        <w:t xml:space="preserve">Data can be excluded by choosing the appropriate data from the panels on the side. </w:t>
+      </w:r>
+    </w:p>
+    <w:p/>
+    <w:p>
+      <w:r>
+        <w:br w:type="page"/>
+      </w:r>
+    </w:p>
+    <w:p>
+      <w:pPr>
+        <w:pStyle w:val="Heading2"/>
+      </w:pPr>
+      <w:r>
+        <w:lastRenderedPageBreak/>
+        <w:t xml:space="preserve">Summary of Statistics Exported </w:t>
+      </w:r>
+      <w:r>
+        <w:br/>
+      </w:r>
+      <w:bookmarkStart w:id="85" w:name="_GoBack"/>
       <w:bookmarkEnd w:id="85"/>
     </w:p>
-    <w:p>
-      <w:r>
-        <w:t xml:space="preserve">A check box for is the user would like to use the Discrete Fourier Transform function for the frequency for the data. </w:t>
-      </w:r>
-    </w:p>
-    <w:p>
-      <w:pPr>
-        <w:pStyle w:val="Heading3"/>
-      </w:pPr>
-      <w:r>
-        <w:t xml:space="preserve">Export Foot Data </w:t>
-      </w:r>
-    </w:p>
-    <w:p>
-      <w:r>
-        <w:t xml:space="preserve">This exports the average foot data for each of the clips </w:t>
-      </w:r>
-      <w:proofErr w:type="gramStart"/>
-      <w:r>
-        <w:t>being processed</w:t>
-      </w:r>
-      <w:proofErr w:type="gramEnd"/>
-      <w:r>
-        <w:t xml:space="preserve">. </w:t>
-      </w:r>
-    </w:p>
-    <w:p>
-      <w:r>
-        <w:t xml:space="preserve">Data </w:t>
-      </w:r>
-      <w:proofErr w:type="gramStart"/>
-      <w:r>
-        <w:t>can be excluded</w:t>
-      </w:r>
-      <w:proofErr w:type="gramEnd"/>
-      <w:r>
-        <w:t xml:space="preserve"> by choosing the appropriate data from the panels on the side. </w:t>
-      </w:r>
-    </w:p>
+    <w:tbl>
+      <w:tblPr>
+        <w:tblStyle w:val="TableGrid"/>
+        <w:tblW w:w="10060" w:type="dxa"/>
+        <w:tblLayout w:type="fixed"/>
+        <w:tblLook w:val="04A0" w:firstRow="1" w:lastRow="0" w:firstColumn="1" w:lastColumn="0" w:noHBand="0" w:noVBand="1"/>
+      </w:tblPr>
+      <w:tblGrid>
+        <w:gridCol w:w="1555"/>
+        <w:gridCol w:w="992"/>
+        <w:gridCol w:w="4215"/>
+        <w:gridCol w:w="3298"/>
+      </w:tblGrid>
+      <w:tr>
+        <w:tc>
+          <w:tcPr>
+            <w:tcW w:w="1555" w:type="dxa"/>
+            <w:vAlign w:val="center"/>
+          </w:tcPr>
+          <w:p>
+            <w:pPr>
+              <w:rPr>
+                <w:b/>
+              </w:rPr>
+            </w:pPr>
+            <w:r>
+              <w:rPr>
+                <w:b/>
+              </w:rPr>
+              <w:t>Name</w:t>
+            </w:r>
+          </w:p>
+        </w:tc>
+        <w:tc>
+          <w:tcPr>
+            <w:tcW w:w="992" w:type="dxa"/>
+            <w:vAlign w:val="center"/>
+          </w:tcPr>
+          <w:p>
+            <w:pPr>
+              <w:rPr>
+                <w:b/>
+              </w:rPr>
+            </w:pPr>
+            <w:r>
+              <w:rPr>
+                <w:b/>
+              </w:rPr>
+              <w:t>Units</w:t>
+            </w:r>
+          </w:p>
+        </w:tc>
+        <w:tc>
+          <w:tcPr>
+            <w:tcW w:w="4215" w:type="dxa"/>
+          </w:tcPr>
+          <w:p>
+            <w:pPr>
+              <w:rPr>
+                <w:b/>
+              </w:rPr>
+            </w:pPr>
+            <w:r>
+              <w:rPr>
+                <w:b/>
+              </w:rPr>
+              <w:t>Definition</w:t>
+            </w:r>
+          </w:p>
+        </w:tc>
+        <w:tc>
+          <w:tcPr>
+            <w:tcW w:w="3298" w:type="dxa"/>
+          </w:tcPr>
+          <w:p>
+            <w:pPr>
+              <w:rPr>
+                <w:b/>
+              </w:rPr>
+            </w:pPr>
+            <w:r>
+              <w:rPr>
+                <w:b/>
+              </w:rPr>
+              <w:t>References</w:t>
+            </w:r>
+          </w:p>
+        </w:tc>
+      </w:tr>
+      <w:tr>
+        <w:tc>
+          <w:tcPr>
+            <w:tcW w:w="10060" w:type="dxa"/>
+            <w:gridSpan w:val="4"/>
+            <w:vAlign w:val="center"/>
+          </w:tcPr>
+          <w:p>
+            <w:r>
+              <w:t>Body movement measures: calculated from the nose and head points and the centre of mass.</w:t>
+            </w:r>
+          </w:p>
+        </w:tc>
+      </w:tr>
+      <w:tr>
+        <w:tc>
+          <w:tcPr>
+            <w:tcW w:w="1555" w:type="dxa"/>
+            <w:vAlign w:val="center"/>
+          </w:tcPr>
+          <w:p>
+            <w:r>
+              <w:t>Distance</w:t>
+            </w:r>
+          </w:p>
+        </w:tc>
+        <w:tc>
+          <w:tcPr>
+            <w:tcW w:w="992" w:type="dxa"/>
+            <w:vAlign w:val="center"/>
+          </w:tcPr>
+          <w:p>
+            <w:r>
+              <w:t>mm</w:t>
+            </w:r>
+          </w:p>
+        </w:tc>
+        <w:tc>
+          <w:tcPr>
+            <w:tcW w:w="4215" w:type="dxa"/>
+          </w:tcPr>
+          <w:p>
+            <w:r>
+              <w:t xml:space="preserve">Total distance travelled by the </w:t>
+            </w:r>
+            <w:r>
+              <w:t>nose tip</w:t>
+            </w:r>
+            <w:r>
+              <w:t xml:space="preserve"> of the mouse, per clip. Converted from pixels to mm before exporting results.</w:t>
+            </w:r>
+          </w:p>
+        </w:tc>
+        <w:tc>
+          <w:tcPr>
+            <w:tcW w:w="3298" w:type="dxa"/>
+          </w:tcPr>
+          <w:p/>
+        </w:tc>
+      </w:tr>
+      <w:tr>
+        <w:tc>
+          <w:tcPr>
+            <w:tcW w:w="1555" w:type="dxa"/>
+            <w:vAlign w:val="center"/>
+          </w:tcPr>
+          <w:p>
+            <w:r>
+              <w:t>Centroid Distance</w:t>
+            </w:r>
+          </w:p>
+        </w:tc>
+        <w:tc>
+          <w:tcPr>
+            <w:tcW w:w="992" w:type="dxa"/>
+            <w:vAlign w:val="center"/>
+          </w:tcPr>
+          <w:p>
+            <w:r>
+              <w:t>mm</w:t>
+            </w:r>
+          </w:p>
+        </w:tc>
+        <w:tc>
+          <w:tcPr>
+            <w:tcW w:w="4215" w:type="dxa"/>
+          </w:tcPr>
+          <w:p>
+            <w:r>
+              <w:t>Total distance travelled by the centre of mass of the mouse, per clip. Converted from pixels to mm before exporting results.</w:t>
+            </w:r>
+          </w:p>
+        </w:tc>
+        <w:tc>
+          <w:tcPr>
+            <w:tcW w:w="3298" w:type="dxa"/>
+          </w:tcPr>
+          <w:p>
+            <w:r>
+              <w:t>Hewitt et al., 2018</w:t>
+            </w:r>
+          </w:p>
+        </w:tc>
+      </w:tr>
+      <w:tr>
+        <w:tc>
+          <w:tcPr>
+            <w:tcW w:w="1555" w:type="dxa"/>
+            <w:vAlign w:val="center"/>
+          </w:tcPr>
+          <w:p>
+            <w:pPr>
+              <w:rPr>
+                <w:rFonts w:ascii="Calibri" w:hAnsi="Calibri" w:cs="Calibri"/>
+                <w:color w:val="000000"/>
+              </w:rPr>
+            </w:pPr>
+            <w:r>
+              <w:rPr>
+                <w:rFonts w:ascii="Calibri" w:hAnsi="Calibri" w:cs="Calibri"/>
+                <w:color w:val="000000"/>
+              </w:rPr>
+              <w:t>Max Speed</w:t>
+            </w:r>
+          </w:p>
+        </w:tc>
+        <w:tc>
+          <w:tcPr>
+            <w:tcW w:w="992" w:type="dxa"/>
+            <w:vAlign w:val="center"/>
+          </w:tcPr>
+          <w:p>
+            <w:r>
+              <w:t>mm/</w:t>
+            </w:r>
+            <w:r>
+              <w:t>s</w:t>
+            </w:r>
+          </w:p>
+        </w:tc>
+        <w:tc>
+          <w:tcPr>
+            <w:tcW w:w="4215" w:type="dxa"/>
+          </w:tcPr>
+          <w:p>
+            <w:r>
+              <w:t xml:space="preserve">Speed is calculated frame-by-frame using distance divided by time, and this is the maximum speed. </w:t>
+            </w:r>
+            <w:r>
+              <w:t xml:space="preserve">The number is divided by 1000 to bring it to the speed associated with high-speed cameras. </w:t>
+            </w:r>
+          </w:p>
+        </w:tc>
+        <w:tc>
+          <w:tcPr>
+            <w:tcW w:w="3298" w:type="dxa"/>
+          </w:tcPr>
+          <w:p/>
+        </w:tc>
+      </w:tr>
+      <w:tr>
+        <w:tc>
+          <w:tcPr>
+            <w:tcW w:w="1555" w:type="dxa"/>
+            <w:vAlign w:val="center"/>
+          </w:tcPr>
+          <w:p>
+            <w:pPr>
+              <w:rPr>
+                <w:rFonts w:ascii="Calibri" w:hAnsi="Calibri" w:cs="Calibri"/>
+                <w:color w:val="000000"/>
+              </w:rPr>
+            </w:pPr>
+            <w:r>
+              <w:rPr>
+                <w:rFonts w:ascii="Calibri" w:hAnsi="Calibri" w:cs="Calibri"/>
+                <w:color w:val="000000"/>
+              </w:rPr>
+              <w:t>Max Angular Speed</w:t>
+            </w:r>
+          </w:p>
+        </w:tc>
+        <w:tc>
+          <w:tcPr>
+            <w:tcW w:w="992" w:type="dxa"/>
+            <w:vAlign w:val="center"/>
+          </w:tcPr>
+          <w:p>
+            <w:r>
+              <w:t>deg/s</w:t>
+            </w:r>
+          </w:p>
+        </w:tc>
+        <w:tc>
+          <w:tcPr>
+            <w:tcW w:w="4215" w:type="dxa"/>
+          </w:tcPr>
+          <w:p>
+            <w:r>
+              <w:t xml:space="preserve">Angular </w:t>
+            </w:r>
+            <w:r>
+              <w:t xml:space="preserve">Speed is calculated frame-by-frame using </w:t>
+            </w:r>
+            <w:r>
+              <w:t>angle travelled</w:t>
+            </w:r>
+            <w:r>
+              <w:t xml:space="preserve"> divided by time, and this is the maximum speed.</w:t>
+            </w:r>
+            <w:r>
+              <w:t xml:space="preserve"> </w:t>
+            </w:r>
+            <w:r>
+              <w:t xml:space="preserve">The number is divided by 1000 to bring it to the speed associated with high-speed cameras. </w:t>
+            </w:r>
+            <w:r>
+              <w:t xml:space="preserve">The angle is calculated from the nose-to-head vector with the vertical. </w:t>
+            </w:r>
+            <w:r>
+              <w:t xml:space="preserve"> </w:t>
+            </w:r>
+          </w:p>
+        </w:tc>
+        <w:tc>
+          <w:tcPr>
+            <w:tcW w:w="3298" w:type="dxa"/>
+          </w:tcPr>
+          <w:p/>
+        </w:tc>
+      </w:tr>
+      <w:tr>
+        <w:tc>
+          <w:tcPr>
+            <w:tcW w:w="1555" w:type="dxa"/>
+            <w:vAlign w:val="center"/>
+          </w:tcPr>
+          <w:p>
+            <w:pPr>
+              <w:rPr>
+                <w:rFonts w:ascii="Calibri" w:hAnsi="Calibri" w:cs="Calibri"/>
+                <w:color w:val="000000"/>
+              </w:rPr>
+            </w:pPr>
+            <w:r>
+              <w:rPr>
+                <w:rFonts w:ascii="Calibri" w:hAnsi="Calibri" w:cs="Calibri"/>
+                <w:color w:val="000000"/>
+              </w:rPr>
+              <w:t>Average Speed</w:t>
+            </w:r>
+          </w:p>
+        </w:tc>
+        <w:tc>
+          <w:tcPr>
+            <w:tcW w:w="992" w:type="dxa"/>
+            <w:vAlign w:val="center"/>
+          </w:tcPr>
+          <w:p>
+            <w:r>
+              <w:t>mm/s</w:t>
+            </w:r>
+          </w:p>
+        </w:tc>
+        <w:tc>
+          <w:tcPr>
+            <w:tcW w:w="4215" w:type="dxa"/>
+          </w:tcPr>
+          <w:p>
+            <w:r>
+              <w:t>Speed is calculated frame-by-frame using distance divided by time, and this is the mean of all the frames</w:t>
+            </w:r>
+            <w:r>
+              <w:t>.</w:t>
+            </w:r>
+            <w:r>
+              <w:t xml:space="preserve"> </w:t>
+            </w:r>
+            <w:r>
+              <w:t xml:space="preserve">The number is divided by 1000 to bring it to the speed associated with high-speed cameras. </w:t>
+            </w:r>
+          </w:p>
+        </w:tc>
+        <w:tc>
+          <w:tcPr>
+            <w:tcW w:w="3298" w:type="dxa"/>
+          </w:tcPr>
+          <w:p>
+            <w:r>
+              <w:t>Hewitt et al., 2018</w:t>
+            </w:r>
+          </w:p>
+        </w:tc>
+      </w:tr>
+      <w:tr>
+        <w:tc>
+          <w:tcPr>
+            <w:tcW w:w="1555" w:type="dxa"/>
+            <w:vAlign w:val="center"/>
+          </w:tcPr>
+          <w:p>
+            <w:pPr>
+              <w:rPr>
+                <w:rFonts w:ascii="Calibri" w:hAnsi="Calibri" w:cs="Calibri"/>
+                <w:color w:val="000000"/>
+              </w:rPr>
+            </w:pPr>
+            <w:r>
+              <w:rPr>
+                <w:rFonts w:ascii="Calibri" w:hAnsi="Calibri" w:cs="Calibri"/>
+                <w:color w:val="000000"/>
+              </w:rPr>
+              <w:t>Average Angular Speed</w:t>
+            </w:r>
+          </w:p>
+        </w:tc>
+        <w:tc>
+          <w:tcPr>
+            <w:tcW w:w="992" w:type="dxa"/>
+            <w:vAlign w:val="center"/>
+          </w:tcPr>
+          <w:p>
+            <w:r>
+              <w:t>deg/s</w:t>
+            </w:r>
+          </w:p>
+        </w:tc>
+        <w:tc>
+          <w:tcPr>
+            <w:tcW w:w="4215" w:type="dxa"/>
+          </w:tcPr>
+          <w:p>
+            <w:r>
+              <w:t xml:space="preserve">Angular </w:t>
+            </w:r>
+            <w:r>
+              <w:t xml:space="preserve">Speed is calculated frame-by-frame using </w:t>
+            </w:r>
+            <w:r>
+              <w:t>angle travelled</w:t>
+            </w:r>
+            <w:r>
+              <w:t xml:space="preserve"> divided by time, and this is the </w:t>
+            </w:r>
+            <w:r>
+              <w:t>mean of all the frames</w:t>
+            </w:r>
+            <w:r>
+              <w:t>.</w:t>
+            </w:r>
+            <w:r>
+              <w:t xml:space="preserve"> The number is divided by 1000 to bring it to the speed associated with high-speed cameras. The angle is calculated from the nose-to-head vector with the vertical.</w:t>
+            </w:r>
+          </w:p>
+        </w:tc>
+        <w:tc>
+          <w:tcPr>
+            <w:tcW w:w="3298" w:type="dxa"/>
+          </w:tcPr>
+          <w:p>
+            <w:r>
+              <w:t>H</w:t>
+            </w:r>
+            <w:r>
+              <w:t>ewitt et al., 2018</w:t>
+            </w:r>
+          </w:p>
+          <w:p/>
+        </w:tc>
+      </w:tr>
+      <w:tr>
+        <w:tc>
+          <w:tcPr>
+            <w:tcW w:w="1555" w:type="dxa"/>
+            <w:vAlign w:val="center"/>
+          </w:tcPr>
+          <w:p>
+            <w:pPr>
+              <w:rPr>
+                <w:rFonts w:ascii="Calibri" w:hAnsi="Calibri" w:cs="Calibri"/>
+              </w:rPr>
+            </w:pPr>
+            <w:r>
+              <w:rPr>
+                <w:rFonts w:ascii="Calibri" w:hAnsi="Calibri" w:cs="Calibri"/>
+              </w:rPr>
+              <w:t>Average Centroid Speed</w:t>
+            </w:r>
+          </w:p>
+        </w:tc>
+        <w:tc>
+          <w:tcPr>
+            <w:tcW w:w="992" w:type="dxa"/>
+            <w:vAlign w:val="center"/>
+          </w:tcPr>
+          <w:p>
+            <w:r>
+              <w:t>mm/s</w:t>
+            </w:r>
+          </w:p>
+        </w:tc>
+        <w:tc>
+          <w:tcPr>
+            <w:tcW w:w="4215" w:type="dxa"/>
+          </w:tcPr>
+          <w:p>
+            <w:r>
+              <w:t xml:space="preserve">Centroid speed is calculated frame-by-frame using distance divided by time, and this is the mean of all the frames. </w:t>
+            </w:r>
+            <w:r>
+              <w:t xml:space="preserve">The number is divided by 1000 to bring it to the speed associated with high-speed cameras. </w:t>
+            </w:r>
+          </w:p>
+        </w:tc>
+        <w:tc>
+          <w:tcPr>
+            <w:tcW w:w="3298" w:type="dxa"/>
+          </w:tcPr>
+          <w:p>
+            <w:r>
+              <w:t>Hewitt et al., 2018</w:t>
+            </w:r>
+            <w:r>
+              <w:t xml:space="preserve">; </w:t>
+            </w:r>
+          </w:p>
+          <w:p>
+            <w:r>
+              <w:t>Simanaviciute et al., 2020</w:t>
+            </w:r>
+          </w:p>
+        </w:tc>
+      </w:tr>
+      <w:tr>
+        <w:tc>
+          <w:tcPr>
+            <w:tcW w:w="1555" w:type="dxa"/>
+            <w:vAlign w:val="center"/>
+          </w:tcPr>
+          <w:p>
+            <w:pPr>
+              <w:rPr>
+                <w:rFonts w:ascii="Calibri" w:hAnsi="Calibri" w:cs="Calibri"/>
+              </w:rPr>
+            </w:pPr>
+            <w:r>
+              <w:rPr>
+                <w:rFonts w:ascii="Calibri" w:hAnsi="Calibri" w:cs="Calibri"/>
+              </w:rPr>
+              <w:t>Max Centroid Speed</w:t>
+            </w:r>
+          </w:p>
+        </w:tc>
+        <w:tc>
+          <w:tcPr>
+            <w:tcW w:w="992" w:type="dxa"/>
+            <w:vAlign w:val="center"/>
+          </w:tcPr>
+          <w:p>
+            <w:r>
+              <w:t>mm/s</w:t>
+            </w:r>
+          </w:p>
+        </w:tc>
+        <w:tc>
+          <w:tcPr>
+            <w:tcW w:w="4215" w:type="dxa"/>
+          </w:tcPr>
+          <w:p>
+            <w:r>
+              <w:t xml:space="preserve">Centroid speed is calculated frame-by-frame using distance divided by time, and this is the maximum speed. </w:t>
+            </w:r>
+            <w:r>
+              <w:t xml:space="preserve">The number is divided by 1000 to bring it to the speed associated with high-speed cameras. </w:t>
+            </w:r>
+          </w:p>
+        </w:tc>
+        <w:tc>
+          <w:tcPr>
+            <w:tcW w:w="3298" w:type="dxa"/>
+          </w:tcPr>
+          <w:p/>
+        </w:tc>
+      </w:tr>
+      <w:tr>
+        <w:tc>
+          <w:tcPr>
+            <w:tcW w:w="10060" w:type="dxa"/>
+            <w:gridSpan w:val="4"/>
+            <w:vAlign w:val="center"/>
+          </w:tcPr>
+          <w:p>
+            <w:r>
+              <w:t>Whisker movement and position measures: calculated from the per-frame angular position data that is made between</w:t>
+            </w:r>
+            <w:r>
+              <w:t xml:space="preserve"> the whiskers and the mid-point of the head. </w:t>
+            </w:r>
+          </w:p>
+        </w:tc>
+      </w:tr>
+      <w:tr>
+        <w:tc>
+          <w:tcPr>
+            <w:tcW w:w="1555" w:type="dxa"/>
+            <w:vAlign w:val="center"/>
+          </w:tcPr>
+          <w:p>
+            <w:pPr>
+              <w:rPr>
+                <w:rFonts w:ascii="Calibri" w:hAnsi="Calibri" w:cs="Calibri"/>
+              </w:rPr>
+            </w:pPr>
+            <w:r>
+              <w:rPr>
+                <w:rFonts w:ascii="Calibri" w:hAnsi="Calibri" w:cs="Calibri"/>
+              </w:rPr>
+              <w:lastRenderedPageBreak/>
+              <w:t>Left/Right Whisker Frequency</w:t>
+            </w:r>
+          </w:p>
+        </w:tc>
+        <w:tc>
+          <w:tcPr>
+            <w:tcW w:w="992" w:type="dxa"/>
+            <w:vAlign w:val="center"/>
+          </w:tcPr>
+          <w:p>
+            <w:r>
+              <w:t>Hz</w:t>
+            </w:r>
+          </w:p>
+        </w:tc>
+        <w:tc>
+          <w:tcPr>
+            <w:tcW w:w="4215" w:type="dxa"/>
+          </w:tcPr>
+          <w:p>
+            <w:r>
+              <w:t>The number</w:t>
+            </w:r>
+            <w:r>
+              <w:t xml:space="preserve"> of full whisk cycles (peak to peak) per second</w:t>
+            </w:r>
+            <w:r>
+              <w:t>, calculated using a</w:t>
+            </w:r>
+            <w:r>
+              <w:t xml:space="preserve">n auto-correlogram of the </w:t>
+            </w:r>
+            <w:r>
+              <w:t xml:space="preserve">mean </w:t>
+            </w:r>
+            <w:r>
+              <w:t xml:space="preserve">left and </w:t>
+            </w:r>
+            <w:r>
+              <w:t xml:space="preserve">mean </w:t>
+            </w:r>
+            <w:r>
+              <w:t>right angular positions.</w:t>
+            </w:r>
+            <w:r>
+              <w:t xml:space="preserve"> </w:t>
+            </w:r>
+            <w:r>
+              <w:t>Calculated separately for left and right whisker sides.</w:t>
+            </w:r>
+          </w:p>
+        </w:tc>
+        <w:tc>
+          <w:tcPr>
+            <w:tcW w:w="3298" w:type="dxa"/>
+          </w:tcPr>
+          <w:p>
+            <w:r>
+              <w:t>Hewitt et al., 2016;</w:t>
+            </w:r>
+          </w:p>
+          <w:p>
+            <w:r>
+              <w:t>Gillespie et al., 2019</w:t>
+            </w:r>
+          </w:p>
+        </w:tc>
+      </w:tr>
+      <w:tr>
+        <w:tc>
+          <w:tcPr>
+            <w:tcW w:w="1555" w:type="dxa"/>
+            <w:vAlign w:val="center"/>
+          </w:tcPr>
+          <w:p>
+            <w:pPr>
+              <w:rPr>
+                <w:rFonts w:ascii="Calibri" w:hAnsi="Calibri" w:cs="Calibri"/>
+              </w:rPr>
+            </w:pPr>
+            <w:r>
+              <w:rPr>
+                <w:rFonts w:ascii="Calibri" w:hAnsi="Calibri" w:cs="Calibri"/>
+              </w:rPr>
+              <w:t xml:space="preserve">Left/Right Whisker Mean Angular Position </w:t>
+            </w:r>
+          </w:p>
+        </w:tc>
+        <w:tc>
+          <w:tcPr>
+            <w:tcW w:w="992" w:type="dxa"/>
+            <w:vAlign w:val="center"/>
+          </w:tcPr>
+          <w:p>
+            <w:r>
+              <w:t>degrees</w:t>
+            </w:r>
+          </w:p>
+        </w:tc>
+        <w:tc>
+          <w:tcPr>
+            <w:tcW w:w="4215" w:type="dxa"/>
+          </w:tcPr>
+          <w:p>
+            <w:r>
+              <w:t>The mean angular position from all tracked whiskers</w:t>
+            </w:r>
+            <w:r>
+              <w:t xml:space="preserve">. </w:t>
+            </w:r>
+            <w:r>
+              <w:t>Calculated separately for left and right whisker sides.</w:t>
+            </w:r>
+            <w:r>
+              <w:t xml:space="preserve"> Can be used to calculate whisker asymmetry, as the difference between left and right mean angular position.</w:t>
+            </w:r>
+          </w:p>
+        </w:tc>
+        <w:tc>
+          <w:tcPr>
+            <w:tcW w:w="3298" w:type="dxa"/>
+          </w:tcPr>
+          <w:p>
+            <w:r>
+              <w:t>Gillespie et al., 2019</w:t>
+            </w:r>
+            <w:r>
+              <w:t>;</w:t>
+            </w:r>
+          </w:p>
+          <w:p>
+            <w:r>
+              <w:t>Perkon et al., 2011; Clack et al., 2012; Pammer et al., 2013; Ahissar and Knutse</w:t>
+            </w:r>
+            <w:r>
+              <w:t>n, 2008; Sofroniew et al., 2014</w:t>
+            </w:r>
+          </w:p>
+        </w:tc>
+      </w:tr>
+      <w:tr>
+        <w:tc>
+          <w:tcPr>
+            <w:tcW w:w="1555" w:type="dxa"/>
+            <w:vAlign w:val="center"/>
+          </w:tcPr>
+          <w:p>
+            <w:pPr>
+              <w:rPr>
+                <w:rFonts w:ascii="Calibri" w:hAnsi="Calibri" w:cs="Calibri"/>
+              </w:rPr>
+            </w:pPr>
+            <w:r>
+              <w:rPr>
+                <w:rFonts w:ascii="Calibri" w:hAnsi="Calibri" w:cs="Calibri"/>
+              </w:rPr>
+              <w:t>Left/Right Whisker Average Angular Speed</w:t>
+            </w:r>
+          </w:p>
+        </w:tc>
+        <w:tc>
+          <w:tcPr>
+            <w:tcW w:w="992" w:type="dxa"/>
+            <w:vAlign w:val="center"/>
+          </w:tcPr>
+          <w:p>
+            <w:r>
+              <w:t>d</w:t>
+            </w:r>
+            <w:r>
+              <w:t>eg/</w:t>
+            </w:r>
+            <w:r>
+              <w:t>s</w:t>
+            </w:r>
+          </w:p>
+        </w:tc>
+        <w:tc>
+          <w:tcPr>
+            <w:tcW w:w="4215" w:type="dxa"/>
+          </w:tcPr>
+          <w:p>
+            <w:r>
+              <w:t xml:space="preserve">Whisker Angular </w:t>
+            </w:r>
+            <w:r>
+              <w:t xml:space="preserve">Speed is calculated frame-by-frame using </w:t>
+            </w:r>
+            <w:r>
+              <w:t>angle travelled</w:t>
+            </w:r>
+            <w:r>
+              <w:t xml:space="preserve"> divided by time</w:t>
+            </w:r>
+            <w:r>
+              <w:t xml:space="preserve"> from the mean angular position traces</w:t>
+            </w:r>
+            <w:r>
+              <w:t xml:space="preserve">, and this is the </w:t>
+            </w:r>
+            <w:r>
+              <w:t>mean of all the frames</w:t>
+            </w:r>
+            <w:r>
+              <w:t>.</w:t>
+            </w:r>
+            <w:r>
+              <w:t xml:space="preserve"> </w:t>
+            </w:r>
+            <w:r>
+              <w:t>Calculated separately for left and right whisker sides.</w:t>
+            </w:r>
+          </w:p>
+        </w:tc>
+        <w:tc>
+          <w:tcPr>
+            <w:tcW w:w="3298" w:type="dxa"/>
+          </w:tcPr>
+          <w:p>
+            <w:r>
+              <w:t>Hewitt et al., 201</w:t>
+            </w:r>
+            <w:r>
+              <w:t>8</w:t>
+            </w:r>
+          </w:p>
+        </w:tc>
+      </w:tr>
+      <w:tr>
+        <w:tc>
+          <w:tcPr>
+            <w:tcW w:w="1555" w:type="dxa"/>
+            <w:vAlign w:val="center"/>
+          </w:tcPr>
+          <w:p>
+            <w:pPr>
+              <w:rPr>
+                <w:rFonts w:ascii="Calibri" w:hAnsi="Calibri" w:cs="Calibri"/>
+              </w:rPr>
+            </w:pPr>
+            <w:r>
+              <w:rPr>
+                <w:rFonts w:ascii="Calibri" w:hAnsi="Calibri" w:cs="Calibri"/>
+              </w:rPr>
+              <w:t>Left/Right Whisker Average Retraction Speed</w:t>
+            </w:r>
+          </w:p>
+        </w:tc>
+        <w:tc>
+          <w:tcPr>
+            <w:tcW w:w="992" w:type="dxa"/>
+            <w:vAlign w:val="center"/>
+          </w:tcPr>
+          <w:p>
+            <w:r>
+              <w:t>deg/s</w:t>
+            </w:r>
+          </w:p>
+        </w:tc>
+        <w:tc>
+          <w:tcPr>
+            <w:tcW w:w="4215" w:type="dxa"/>
+          </w:tcPr>
+          <w:p>
+            <w:r>
+              <w:t xml:space="preserve">Whisker Angular </w:t>
+            </w:r>
+            <w:r>
+              <w:t xml:space="preserve">Speed is calculated frame-by-frame using </w:t>
+            </w:r>
+            <w:r>
+              <w:t>angle travelled</w:t>
+            </w:r>
+            <w:r>
+              <w:t xml:space="preserve"> divided by time</w:t>
+            </w:r>
+            <w:r>
+              <w:t xml:space="preserve"> from the mean angular position traces</w:t>
+            </w:r>
+            <w:r>
+              <w:t xml:space="preserve">, and this is the </w:t>
+            </w:r>
+            <w:r>
+              <w:t>mean of all the backward moving whiskers</w:t>
+            </w:r>
+            <w:r>
+              <w:t>.</w:t>
+            </w:r>
+            <w:r>
+              <w:t xml:space="preserve"> </w:t>
+            </w:r>
+            <w:r>
+              <w:t>Calculated separately for left and right whisker sides.</w:t>
+            </w:r>
+          </w:p>
+        </w:tc>
+        <w:tc>
+          <w:tcPr>
+            <w:tcW w:w="3298" w:type="dxa"/>
+          </w:tcPr>
+          <w:p>
+            <w:r>
+              <w:t>Gillespie et al., 2019</w:t>
+            </w:r>
+          </w:p>
+        </w:tc>
+      </w:tr>
+      <w:tr>
+        <w:tc>
+          <w:tcPr>
+            <w:tcW w:w="1555" w:type="dxa"/>
+            <w:vAlign w:val="center"/>
+          </w:tcPr>
+          <w:p>
+            <w:pPr>
+              <w:rPr>
+                <w:rFonts w:ascii="Calibri" w:hAnsi="Calibri" w:cs="Calibri"/>
+              </w:rPr>
+            </w:pPr>
+            <w:r>
+              <w:rPr>
+                <w:rFonts w:ascii="Calibri" w:hAnsi="Calibri" w:cs="Calibri"/>
+              </w:rPr>
+              <w:t>Left/Right Whisker Average Protraction Speed</w:t>
+            </w:r>
+          </w:p>
+        </w:tc>
+        <w:tc>
+          <w:tcPr>
+            <w:tcW w:w="992" w:type="dxa"/>
+            <w:vAlign w:val="center"/>
+          </w:tcPr>
+          <w:p>
+            <w:r>
+              <w:t>deg/s</w:t>
+            </w:r>
+          </w:p>
+        </w:tc>
+        <w:tc>
+          <w:tcPr>
+            <w:tcW w:w="4215" w:type="dxa"/>
+          </w:tcPr>
+          <w:p>
+            <w:r>
+              <w:t xml:space="preserve">Whisker Angular </w:t>
+            </w:r>
+            <w:r>
+              <w:t xml:space="preserve">Speed is calculated frame-by-frame using </w:t>
+            </w:r>
+            <w:r>
+              <w:t>angle travelled</w:t>
+            </w:r>
+            <w:r>
+              <w:t xml:space="preserve"> divided by time</w:t>
+            </w:r>
+            <w:r>
+              <w:t xml:space="preserve"> from the mean angular position traces</w:t>
+            </w:r>
+            <w:r>
+              <w:t xml:space="preserve">, and this is the </w:t>
+            </w:r>
+            <w:r>
+              <w:t>mean of all the forward moving whiskers</w:t>
+            </w:r>
+            <w:r>
+              <w:t>.</w:t>
+            </w:r>
+            <w:r>
+              <w:t xml:space="preserve"> Calculated separately for left and right whisker sides.</w:t>
+            </w:r>
+          </w:p>
+        </w:tc>
+        <w:tc>
+          <w:tcPr>
+            <w:tcW w:w="3298" w:type="dxa"/>
+          </w:tcPr>
+          <w:p>
+            <w:r>
+              <w:t>Gillespie et al., 2019</w:t>
+            </w:r>
+          </w:p>
+        </w:tc>
+      </w:tr>
+      <w:tr>
+        <w:tc>
+          <w:tcPr>
+            <w:tcW w:w="1555" w:type="dxa"/>
+            <w:vAlign w:val="center"/>
+          </w:tcPr>
+          <w:p>
+            <w:pPr>
+              <w:rPr>
+                <w:rFonts w:ascii="Calibri" w:hAnsi="Calibri" w:cs="Calibri"/>
+              </w:rPr>
+            </w:pPr>
+            <w:r>
+              <w:rPr>
+                <w:rFonts w:ascii="Calibri" w:hAnsi="Calibri" w:cs="Calibri"/>
+              </w:rPr>
+              <w:t>Clip Duration</w:t>
+            </w:r>
+          </w:p>
+        </w:tc>
+        <w:tc>
+          <w:tcPr>
+            <w:tcW w:w="992" w:type="dxa"/>
+            <w:vAlign w:val="center"/>
+          </w:tcPr>
+          <w:p>
+            <w:r>
+              <w:t>frames</w:t>
+            </w:r>
+          </w:p>
+        </w:tc>
+        <w:tc>
+          <w:tcPr>
+            <w:tcW w:w="4215" w:type="dxa"/>
+          </w:tcPr>
+          <w:p>
+            <w:r>
+              <w:t>The number of frames tracked per clip.</w:t>
+            </w:r>
+          </w:p>
+        </w:tc>
+        <w:tc>
+          <w:tcPr>
+            <w:tcW w:w="3298" w:type="dxa"/>
+          </w:tcPr>
+          <w:p/>
+        </w:tc>
+      </w:tr>
+      <w:tr>
+        <w:tc>
+          <w:tcPr>
+            <w:tcW w:w="1555" w:type="dxa"/>
+            <w:vAlign w:val="center"/>
+          </w:tcPr>
+          <w:p>
+            <w:pPr>
+              <w:rPr>
+                <w:rFonts w:ascii="Calibri" w:hAnsi="Calibri" w:cs="Calibri"/>
+              </w:rPr>
+            </w:pPr>
+            <w:r>
+              <w:rPr>
+                <w:rFonts w:ascii="Calibri" w:hAnsi="Calibri" w:cs="Calibri"/>
+              </w:rPr>
+              <w:t>Left/Right Whisker Spread</w:t>
+            </w:r>
+          </w:p>
+        </w:tc>
+        <w:tc>
+          <w:tcPr>
+            <w:tcW w:w="992" w:type="dxa"/>
+            <w:vAlign w:val="center"/>
+          </w:tcPr>
+          <w:p>
+            <w:r>
+              <w:t>degrees</w:t>
+            </w:r>
+          </w:p>
+        </w:tc>
+        <w:tc>
+          <w:tcPr>
+            <w:tcW w:w="4215" w:type="dxa"/>
+          </w:tcPr>
+          <w:p>
+            <w:r>
+              <w:t>Whisker spread is calculated in every frame as the</w:t>
+            </w:r>
+            <w:r>
+              <w:t xml:space="preserve"> Standard Deviation of all tracked whisker</w:t>
+            </w:r>
+            <w:r>
+              <w:t xml:space="preserve"> angular positions per side</w:t>
+            </w:r>
+            <w:r>
+              <w:t>.</w:t>
+            </w:r>
+            <w:r>
+              <w:t xml:space="preserve"> Frames that have only 0-1 whiskers tracked are removed and then a mean is taken. </w:t>
+            </w:r>
+            <w:r>
+              <w:t>Calculated separately for left and right whisker sides.</w:t>
+            </w:r>
+          </w:p>
+        </w:tc>
+        <w:tc>
+          <w:tcPr>
+            <w:tcW w:w="3298" w:type="dxa"/>
+          </w:tcPr>
+          <w:p>
+            <w:r>
+              <w:t>Gillespie et al., 2019;</w:t>
+            </w:r>
+          </w:p>
+          <w:p>
+            <w:r>
+              <w:t>Updated here to remove 0-1 whisker frames</w:t>
+            </w:r>
+          </w:p>
+        </w:tc>
+      </w:tr>
+      <w:tr>
+        <w:tc>
+          <w:tcPr>
+            <w:tcW w:w="1555" w:type="dxa"/>
+            <w:vAlign w:val="center"/>
+          </w:tcPr>
+          <w:p>
+            <w:pPr>
+              <w:rPr>
+                <w:rFonts w:ascii="Calibri" w:hAnsi="Calibri" w:cs="Calibri"/>
+              </w:rPr>
+            </w:pPr>
+            <w:r>
+              <w:rPr>
+                <w:rFonts w:ascii="Calibri" w:hAnsi="Calibri" w:cs="Calibri"/>
+              </w:rPr>
+              <w:t>Left/Right Peak-to-peak Amplitude</w:t>
+            </w:r>
+          </w:p>
+        </w:tc>
+        <w:tc>
+          <w:tcPr>
+            <w:tcW w:w="992" w:type="dxa"/>
+            <w:vAlign w:val="center"/>
+          </w:tcPr>
+          <w:p>
+            <w:r>
+              <w:t>degrees</w:t>
+            </w:r>
+          </w:p>
+        </w:tc>
+        <w:tc>
+          <w:tcPr>
+            <w:tcW w:w="4215" w:type="dxa"/>
+          </w:tcPr>
+          <w:p>
+            <w:r>
+              <w:t>The Standard Deviation of the angular positions, multiplied by 2x√2</w:t>
+            </w:r>
+            <w:r>
+              <w:t xml:space="preserve"> (standard deviation of the angular positions). </w:t>
+            </w:r>
+            <w:r>
+              <w:t>Calculated separately for left and right whisker sides.</w:t>
+            </w:r>
+            <w:r>
+              <w:t xml:space="preserve"> Only suitable if whisking is cyclic.</w:t>
+            </w:r>
+          </w:p>
+        </w:tc>
+        <w:tc>
+          <w:tcPr>
+            <w:tcW w:w="3298" w:type="dxa"/>
+          </w:tcPr>
+          <w:p>
+            <w:r>
+              <w:t>Chatfield, 2003;</w:t>
+            </w:r>
+          </w:p>
+          <w:p>
+            <w:r>
+              <w:t>Grant et al., 2014</w:t>
+            </w:r>
+            <w:r>
+              <w:t>;</w:t>
+            </w:r>
+          </w:p>
+          <w:p>
+            <w:r>
+              <w:t>Gillespie et al., 2019</w:t>
+            </w:r>
+          </w:p>
+        </w:tc>
+      </w:tr>
+      <w:tr>
+        <w:tc>
+          <w:tcPr>
+            <w:tcW w:w="1555" w:type="dxa"/>
+            <w:vAlign w:val="center"/>
+          </w:tcPr>
+          <w:p>
+            <w:pPr>
+              <w:rPr>
+                <w:rFonts w:ascii="Calibri" w:hAnsi="Calibri" w:cs="Calibri"/>
+              </w:rPr>
+            </w:pPr>
+            <w:r>
+              <w:rPr>
+                <w:rFonts w:ascii="Calibri" w:hAnsi="Calibri" w:cs="Calibri"/>
+              </w:rPr>
+              <w:t>Left/Right Whisker Max Angle</w:t>
+            </w:r>
+          </w:p>
+        </w:tc>
+        <w:tc>
+          <w:tcPr>
+            <w:tcW w:w="992" w:type="dxa"/>
+            <w:vAlign w:val="center"/>
+          </w:tcPr>
+          <w:p>
+            <w:pPr>
+              <w:rPr>
+                <w:highlight w:val="yellow"/>
+              </w:rPr>
+            </w:pPr>
+            <w:r>
+              <w:t>degrees</w:t>
+            </w:r>
+          </w:p>
+        </w:tc>
+        <w:tc>
+          <w:tcPr>
+            <w:tcW w:w="4215" w:type="dxa"/>
+          </w:tcPr>
+          <w:p>
+            <w:r>
+              <w:t xml:space="preserve">Maximum angular position. </w:t>
+            </w:r>
+            <w:r>
+              <w:t>Calculated separately for left and right whisker sides.</w:t>
+            </w:r>
+            <w:r>
+              <w:t xml:space="preserve"> Can be used to calculate maximum amplitude, as the difference between min and max angle.</w:t>
+            </w:r>
+          </w:p>
+        </w:tc>
+        <w:tc>
+          <w:tcPr>
+            <w:tcW w:w="3298" w:type="dxa"/>
+          </w:tcPr>
+          <w:p/>
+        </w:tc>
+      </w:tr>
+      <w:tr>
+        <w:tc>
+          <w:tcPr>
+            <w:tcW w:w="1555" w:type="dxa"/>
+            <w:vAlign w:val="center"/>
+          </w:tcPr>
+          <w:p>
+            <w:pPr>
+              <w:rPr>
+                <w:rFonts w:ascii="Calibri" w:hAnsi="Calibri" w:cs="Calibri"/>
+              </w:rPr>
+            </w:pPr>
+            <w:r>
+              <w:rPr>
+                <w:rFonts w:ascii="Calibri" w:hAnsi="Calibri" w:cs="Calibri"/>
+              </w:rPr>
+              <w:lastRenderedPageBreak/>
+              <w:t>Left/Right Whisker Min Angle</w:t>
+            </w:r>
+          </w:p>
+        </w:tc>
+        <w:tc>
+          <w:tcPr>
+            <w:tcW w:w="992" w:type="dxa"/>
+            <w:vAlign w:val="center"/>
+          </w:tcPr>
+          <w:p>
+            <w:pPr>
+              <w:rPr>
+                <w:highlight w:val="yellow"/>
+              </w:rPr>
+            </w:pPr>
+            <w:r>
+              <w:t>degrees</w:t>
+            </w:r>
+          </w:p>
+        </w:tc>
+        <w:tc>
+          <w:tcPr>
+            <w:tcW w:w="4215" w:type="dxa"/>
+          </w:tcPr>
+          <w:p>
+            <w:r>
+              <w:t xml:space="preserve">Minimum angular position. </w:t>
+            </w:r>
+            <w:r>
+              <w:t>Calculated separately for left and right whisker sides.</w:t>
+            </w:r>
+            <w:r>
+              <w:t xml:space="preserve"> Can be used to calculate maximum amplitude, as the difference between min and max angle.</w:t>
+            </w:r>
+          </w:p>
+        </w:tc>
+        <w:tc>
+          <w:tcPr>
+            <w:tcW w:w="3298" w:type="dxa"/>
+          </w:tcPr>
+          <w:p/>
+        </w:tc>
+      </w:tr>
+    </w:tbl>
+    <w:p/>
     <w:p/>
     <w:p/>
     <w:sectPr>
@@ -10324,6 +11272,25 @@
       <w:szCs w:val="18"/>
     </w:rPr>
   </w:style>
+  <w:style w:type="table" w:styleId="TableGrid">
+    <w:name w:val="Table Grid"/>
+    <w:basedOn w:val="TableNormal"/>
+    <w:uiPriority w:val="39"/>
+    <w:rsid w:val="00F656DD"/>
+    <w:pPr>
+      <w:spacing w:after="0" w:line="240" w:lineRule="auto"/>
+    </w:pPr>
+    <w:tblPr>
+      <w:tblBorders>
+        <w:top w:val="single" w:sz="4" w:space="0" w:color="auto"/>
+        <w:left w:val="single" w:sz="4" w:space="0" w:color="auto"/>
+        <w:bottom w:val="single" w:sz="4" w:space="0" w:color="auto"/>
+        <w:right w:val="single" w:sz="4" w:space="0" w:color="auto"/>
+        <w:insideH w:val="single" w:sz="4" w:space="0" w:color="auto"/>
+        <w:insideV w:val="single" w:sz="4" w:space="0" w:color="auto"/>
+      </w:tblBorders>
+    </w:tblPr>
+  </w:style>
 </w:styles>
 </file>
 
@@ -10593,7 +11560,7 @@
 </file>
 
 <file path=customXml/itemProps1.xml><?xml version="1.0" encoding="utf-8"?>
-<ds:datastoreItem xmlns:ds="http://schemas.openxmlformats.org/officeDocument/2006/customXml" ds:itemID="{153ED3CF-E66B-4794-AE4C-0274D8371112}">
+<ds:datastoreItem xmlns:ds="http://schemas.openxmlformats.org/officeDocument/2006/customXml" ds:itemID="{D6B36EA0-5C2D-4FC0-91E1-240AA07EBAA4}">
   <ds:schemaRefs>
     <ds:schemaRef ds:uri="http://schemas.openxmlformats.org/officeDocument/2006/bibliography"/>
   </ds:schemaRefs>

</xml_diff>

<commit_message>
changes to statistics summary
</commit_message>
<xml_diff>
--- a/ARWT-Documentation.docx
+++ b/ARWT-Documentation.docx
@@ -32,7 +32,27 @@
           <w:szCs w:val="21"/>
           <w:shd w:val="clear" w:color="auto" w:fill="FFFFFF"/>
         </w:rPr>
-        <w:t>Automated Rodent and Whisker tracking is an open-source software for tracking rodents and whiskers from videos. AWRT is developed in C# with WPF using a MVVM design pattern to allow the code to be modular and usable with other projects and allowing for new code to be added easily to the project.</w:t>
+        <w:t xml:space="preserve">Automated Rodent and Whisker tracking is an open-source software for tracking rodents and whiskers from videos. AWRT </w:t>
+      </w:r>
+      <w:proofErr w:type="gramStart"/>
+      <w:r>
+        <w:rPr>
+          <w:rFonts w:cs="Segoe UI"/>
+          <w:color w:val="172B4D"/>
+          <w:szCs w:val="21"/>
+          <w:shd w:val="clear" w:color="auto" w:fill="FFFFFF"/>
+        </w:rPr>
+        <w:t>is developed</w:t>
+      </w:r>
+      <w:proofErr w:type="gramEnd"/>
+      <w:r>
+        <w:rPr>
+          <w:rFonts w:cs="Segoe UI"/>
+          <w:color w:val="172B4D"/>
+          <w:szCs w:val="21"/>
+          <w:shd w:val="clear" w:color="auto" w:fill="FFFFFF"/>
+        </w:rPr>
+        <w:t xml:space="preserve"> in C# with WPF using a MVVM design pattern to allow the code to be modular and usable with other projects and allowing for new code to be added easily to the project.</w:t>
       </w:r>
     </w:p>
     <w:p>
@@ -6263,7 +6283,15 @@
     </w:p>
     <w:p>
       <w:r>
-        <w:t xml:space="preserve">This allows you to change the gap points between points that have been detected on the rodents head. </w:t>
+        <w:t xml:space="preserve">This allows you to change the gap points between points that </w:t>
+      </w:r>
+      <w:proofErr w:type="gramStart"/>
+      <w:r>
+        <w:t>have been detected</w:t>
+      </w:r>
+      <w:proofErr w:type="gramEnd"/>
+      <w:r>
+        <w:t xml:space="preserve"> on the rodents head. </w:t>
       </w:r>
     </w:p>
     <w:p>
@@ -6359,9 +6387,11 @@
       <w:r>
         <w:t xml:space="preserve">This will update the images on the side of the screen, showing the rodents outline, outer boundary, the </w:t>
       </w:r>
+      <w:proofErr w:type="spellStart"/>
       <w:r>
         <w:t>thresholded</w:t>
       </w:r>
+      <w:proofErr w:type="spellEnd"/>
       <w:r>
         <w:t xml:space="preserve"> image and the motion of the mouse. </w:t>
       </w:r>
@@ -6514,7 +6544,15 @@
     </w:p>
     <w:p>
       <w:r>
-        <w:t xml:space="preserve">The factor to which to increase the image by using bilinear interpolation. The default setting is 2x </w:t>
+        <w:t xml:space="preserve">The factor to which to increase the image by using bilinear interpolation. The default setting is </w:t>
+      </w:r>
+      <w:proofErr w:type="gramStart"/>
+      <w:r>
+        <w:t>2x</w:t>
+      </w:r>
+      <w:proofErr w:type="gramEnd"/>
+      <w:r>
+        <w:t xml:space="preserve"> </w:t>
       </w:r>
     </w:p>
     <w:p>
@@ -6529,7 +6567,23 @@
     </w:p>
     <w:p>
       <w:r>
-        <w:t xml:space="preserve">The interpolation type to use while finding whiskers. There are 5 filters: Area, Cubic, Lanczos, Nearest Neighbour and Linear. </w:t>
+        <w:t xml:space="preserve">The interpolation type to use while finding whiskers. There are </w:t>
+      </w:r>
+      <w:proofErr w:type="gramStart"/>
+      <w:r>
+        <w:t>5</w:t>
+      </w:r>
+      <w:proofErr w:type="gramEnd"/>
+      <w:r>
+        <w:t xml:space="preserve"> filters: Area, Cubic, </w:t>
+      </w:r>
+      <w:proofErr w:type="spellStart"/>
+      <w:r>
+        <w:t>Lanczos</w:t>
+      </w:r>
+      <w:proofErr w:type="spellEnd"/>
+      <w:r>
+        <w:t xml:space="preserve">, Nearest Neighbour and Linear. </w:t>
       </w:r>
     </w:p>
     <w:p>
@@ -6544,7 +6598,15 @@
     </w:p>
     <w:p>
       <w:r>
-        <w:t xml:space="preserve">Remove dud whiskers if selected. Or selects the non-dud ones. </w:t>
+        <w:t xml:space="preserve">Remove dud whiskers if selected. </w:t>
+      </w:r>
+      <w:proofErr w:type="gramStart"/>
+      <w:r>
+        <w:t>Or</w:t>
+      </w:r>
+      <w:proofErr w:type="gramEnd"/>
+      <w:r>
+        <w:t xml:space="preserve"> selects the non-dud ones. </w:t>
       </w:r>
     </w:p>
     <w:p>
@@ -6667,7 +6729,15 @@
     </w:p>
     <w:p>
       <w:r>
-        <w:t xml:space="preserve">After the data is processed, it is displayed in a main view. Allowing you to scrub through the video frames, export data and view the data. </w:t>
+        <w:t xml:space="preserve">After the data is processed, it </w:t>
+      </w:r>
+      <w:proofErr w:type="gramStart"/>
+      <w:r>
+        <w:t>is displayed</w:t>
+      </w:r>
+      <w:proofErr w:type="gramEnd"/>
+      <w:r>
+        <w:t xml:space="preserve"> in a main view. Allowing you to scrub through the video frames, export data and view the data. </w:t>
       </w:r>
     </w:p>
     <w:p>
@@ -6746,9 +6816,11 @@
       <w:r>
         <w:t xml:space="preserve">For loading the </w:t>
       </w:r>
+      <w:proofErr w:type="gramStart"/>
       <w:r>
         <w:t>ARTV2</w:t>
       </w:r>
+      <w:proofErr w:type="gramEnd"/>
       <w:r>
         <w:t xml:space="preserve"> file. </w:t>
       </w:r>
@@ -6792,8 +6864,13 @@
       </w:r>
     </w:p>
     <w:p>
-      <w:r>
-        <w:t xml:space="preserve">The redline is the outer boundary. </w:t>
+      <w:proofErr w:type="gramStart"/>
+      <w:r>
+        <w:t>The redline</w:t>
+      </w:r>
+      <w:proofErr w:type="gramEnd"/>
+      <w:r>
+        <w:t xml:space="preserve"> is the outer boundary. </w:t>
       </w:r>
     </w:p>
     <w:p>
@@ -6808,12 +6885,28 @@
     </w:p>
     <w:p>
       <w:r>
-        <w:t>If whiskers were detected:</w:t>
-      </w:r>
-    </w:p>
-    <w:p>
-      <w:r>
-        <w:t xml:space="preserve">Whiskers are displayed as lines on the image and a central point is displayed on the head. </w:t>
+        <w:t xml:space="preserve">If whiskers </w:t>
+      </w:r>
+      <w:proofErr w:type="gramStart"/>
+      <w:r>
+        <w:t>were detected</w:t>
+      </w:r>
+      <w:proofErr w:type="gramEnd"/>
+      <w:r>
+        <w:t>:</w:t>
+      </w:r>
+    </w:p>
+    <w:p>
+      <w:r>
+        <w:t xml:space="preserve">Whiskers </w:t>
+      </w:r>
+      <w:proofErr w:type="gramStart"/>
+      <w:r>
+        <w:t>are displayed</w:t>
+      </w:r>
+      <w:proofErr w:type="gramEnd"/>
+      <w:r>
+        <w:t xml:space="preserve"> as lines on the image and a central point is displayed on the head. </w:t>
       </w:r>
     </w:p>
     <w:p>
@@ -7195,10 +7288,18 @@
         <w:t>tat</w:t>
       </w:r>
       <w:r>
-        <w:t xml:space="preserve">istics are </w:t>
-      </w:r>
-      <w:r>
-        <w:t>calculated by adjusting the following:</w:t>
+        <w:t xml:space="preserve">istics </w:t>
+      </w:r>
+      <w:proofErr w:type="gramStart"/>
+      <w:r>
+        <w:t xml:space="preserve">are </w:t>
+      </w:r>
+      <w:r>
+        <w:t>calculated</w:t>
+      </w:r>
+      <w:proofErr w:type="gramEnd"/>
+      <w:r>
+        <w:t xml:space="preserve"> by adjusting the following:</w:t>
       </w:r>
     </w:p>
     <w:p>
@@ -7228,7 +7329,15 @@
     </w:p>
     <w:p>
       <w:r>
-        <w:t xml:space="preserve">The frame from which you want to end the calculations at. </w:t>
+        <w:t xml:space="preserve">The frame from which you want to end the calculations </w:t>
+      </w:r>
+      <w:proofErr w:type="gramStart"/>
+      <w:r>
+        <w:t>at</w:t>
+      </w:r>
+      <w:proofErr w:type="gramEnd"/>
+      <w:r>
+        <w:t xml:space="preserve">. </w:t>
       </w:r>
     </w:p>
     <w:p>
@@ -7258,7 +7367,15 @@
     </w:p>
     <w:p>
       <w:r>
-        <w:t xml:space="preserve">Adjust the units that are used to be as accurate as possible. </w:t>
+        <w:t xml:space="preserve">Adjust the units that </w:t>
+      </w:r>
+      <w:proofErr w:type="gramStart"/>
+      <w:r>
+        <w:t>are used</w:t>
+      </w:r>
+      <w:proofErr w:type="gramEnd"/>
+      <w:r>
+        <w:t xml:space="preserve"> to be as accurate as possible. </w:t>
       </w:r>
     </w:p>
     <w:p>
@@ -7343,7 +7460,23 @@
           <w:rFonts w:cs="Segoe UI"/>
           <w:szCs w:val="21"/>
         </w:rPr>
-        <w:t xml:space="preserve">Batch processing allows multiple videos to be processed, instead of a single video at a time. This section will cover the process of using batch processing.  </w:t>
+        <w:t xml:space="preserve">Batch processing allows multiple videos to </w:t>
+      </w:r>
+      <w:proofErr w:type="gramStart"/>
+      <w:r>
+        <w:rPr>
+          <w:rFonts w:cs="Segoe UI"/>
+          <w:szCs w:val="21"/>
+        </w:rPr>
+        <w:t>be processed</w:t>
+      </w:r>
+      <w:proofErr w:type="gramEnd"/>
+      <w:r>
+        <w:rPr>
+          <w:rFonts w:cs="Segoe UI"/>
+          <w:szCs w:val="21"/>
+        </w:rPr>
+        <w:t xml:space="preserve">, instead of a single video at a time. This section will cover the process of using batch processing.  </w:t>
       </w:r>
     </w:p>
     <w:p>
@@ -7414,7 +7547,15 @@
     </w:p>
     <w:p>
       <w:r>
-        <w:t xml:space="preserve">This view allows for videos to be process and the data for each of the videos to be reviewed as well. </w:t>
+        <w:t xml:space="preserve">This view allows </w:t>
+      </w:r>
+      <w:proofErr w:type="gramStart"/>
+      <w:r>
+        <w:t>for videos</w:t>
+      </w:r>
+      <w:proofErr w:type="gramEnd"/>
+      <w:r>
+        <w:t xml:space="preserve"> to be process and the data for each of the videos to be reviewed as well. </w:t>
       </w:r>
     </w:p>
     <w:p>
@@ -7444,7 +7585,15 @@
     </w:p>
     <w:p>
       <w:r>
-        <w:t>This allows for a folder with videos to be added automatically to the list to be batch processed</w:t>
+        <w:t xml:space="preserve">This allows for a folder with videos to </w:t>
+      </w:r>
+      <w:proofErr w:type="gramStart"/>
+      <w:r>
+        <w:t>be added</w:t>
+      </w:r>
+      <w:proofErr w:type="gramEnd"/>
+      <w:r>
+        <w:t xml:space="preserve"> automatically to the list to be batch processed</w:t>
       </w:r>
     </w:p>
     <w:p>
@@ -7489,7 +7638,15 @@
     </w:p>
     <w:p>
       <w:r>
-        <w:t xml:space="preserve">Allows you to select a video that you saved your results in. </w:t>
+        <w:t xml:space="preserve">Allows you to select a video that you saved your results </w:t>
+      </w:r>
+      <w:proofErr w:type="gramStart"/>
+      <w:r>
+        <w:t>in</w:t>
+      </w:r>
+      <w:proofErr w:type="gramEnd"/>
+      <w:r>
+        <w:t xml:space="preserve">. </w:t>
       </w:r>
     </w:p>
     <w:p>
@@ -7535,7 +7692,15 @@
     </w:p>
     <w:p>
       <w:r>
-        <w:t xml:space="preserve">You can adjust the parameters within the settings, on how you would like the rodent to be detected and if you wish for whiskers to be detected. </w:t>
+        <w:t xml:space="preserve">You can adjust the parameters within the settings, on how you would like the rodent to </w:t>
+      </w:r>
+      <w:proofErr w:type="gramStart"/>
+      <w:r>
+        <w:t>be detected</w:t>
+      </w:r>
+      <w:proofErr w:type="gramEnd"/>
+      <w:r>
+        <w:t xml:space="preserve"> and if you wish for whiskers to be detected. </w:t>
       </w:r>
     </w:p>
     <w:p>
@@ -7558,7 +7723,15 @@
         </w:rPr>
       </w:pPr>
       <w:r>
-        <w:t xml:space="preserve">You can choose the amount of videos you wish to be processed at once. Processing more videos will use more resources on the computer. </w:t>
+        <w:t xml:space="preserve">You can choose the amount of videos you wish to </w:t>
+      </w:r>
+      <w:proofErr w:type="gramStart"/>
+      <w:r>
+        <w:t>be processed</w:t>
+      </w:r>
+      <w:proofErr w:type="gramEnd"/>
+      <w:r>
+        <w:t xml:space="preserve"> at once. Processing more videos will use more resources on the computer. </w:t>
       </w:r>
     </w:p>
     <w:p>
@@ -7647,13 +7820,37 @@
     </w:p>
     <w:p>
       <w:r>
-        <w:t>This displays a preview image with a frame from the video. It automatically updates if settings are adjusted in the settings such as threshold or keypoi</w:t>
-      </w:r>
-      <w:r>
-        <w:t xml:space="preserve">nt gap. A </w:t>
-      </w:r>
-      <w:r>
-        <w:t xml:space="preserve">slider is provided </w:t>
+        <w:t xml:space="preserve">This displays a preview image with a frame from the video. It automatically updates if settings </w:t>
+      </w:r>
+      <w:proofErr w:type="gramStart"/>
+      <w:r>
+        <w:t>are adjusted</w:t>
+      </w:r>
+      <w:proofErr w:type="gramEnd"/>
+      <w:r>
+        <w:t xml:space="preserve"> in the settings such as threshold or </w:t>
+      </w:r>
+      <w:proofErr w:type="spellStart"/>
+      <w:r>
+        <w:t>keypoi</w:t>
+      </w:r>
+      <w:r>
+        <w:t>nt</w:t>
+      </w:r>
+      <w:proofErr w:type="spellEnd"/>
+      <w:r>
+        <w:t xml:space="preserve"> gap. A </w:t>
+      </w:r>
+      <w:r>
+        <w:t xml:space="preserve">slider </w:t>
+      </w:r>
+      <w:proofErr w:type="gramStart"/>
+      <w:r>
+        <w:t>is provided</w:t>
+      </w:r>
+      <w:proofErr w:type="gramEnd"/>
+      <w:r>
+        <w:t xml:space="preserve"> </w:t>
       </w:r>
       <w:r>
         <w:t>to allow</w:t>
@@ -7674,7 +7871,15 @@
     </w:p>
     <w:p>
       <w:r>
-        <w:t xml:space="preserve">This allows you to change the gap points between points that have been detected on the rodents head. </w:t>
+        <w:t xml:space="preserve">This allows you to change the gap points between points that </w:t>
+      </w:r>
+      <w:proofErr w:type="gramStart"/>
+      <w:r>
+        <w:t>have been detected</w:t>
+      </w:r>
+      <w:proofErr w:type="gramEnd"/>
+      <w:r>
+        <w:t xml:space="preserve"> on the rodents head. </w:t>
       </w:r>
     </w:p>
     <w:p>
@@ -7720,7 +7925,15 @@
     </w:p>
     <w:p>
       <w:r>
-        <w:t>A check box, for if you wish tracking to be smooth or calculated on a frame by frame basis</w:t>
+        <w:t xml:space="preserve">A check box, for if you wish tracking to be smooth or calculated on a </w:t>
+      </w:r>
+      <w:proofErr w:type="gramStart"/>
+      <w:r>
+        <w:t>frame by frame</w:t>
+      </w:r>
+      <w:proofErr w:type="gramEnd"/>
+      <w:r>
+        <w:t xml:space="preserve"> basis</w:t>
       </w:r>
       <w:r>
         <w:t>.</w:t>
@@ -7931,7 +8144,15 @@
     </w:p>
     <w:p>
       <w:r>
-        <w:t xml:space="preserve">The factor to which to increase the image by using bilinear interpolation. The default setting is 2x </w:t>
+        <w:t xml:space="preserve">The factor to which to increase the image by using bilinear interpolation. The default setting is </w:t>
+      </w:r>
+      <w:proofErr w:type="gramStart"/>
+      <w:r>
+        <w:t>2x</w:t>
+      </w:r>
+      <w:proofErr w:type="gramEnd"/>
+      <w:r>
+        <w:t xml:space="preserve"> </w:t>
       </w:r>
     </w:p>
     <w:p>
@@ -7946,7 +8167,23 @@
     </w:p>
     <w:p>
       <w:r>
-        <w:t xml:space="preserve">The interpolation type to use while finding whiskers. There are 5 filters: Area, Cubic, Lanczos, Nearest Neighbour and Linear. </w:t>
+        <w:t xml:space="preserve">The interpolation type to use while finding whiskers. There are </w:t>
+      </w:r>
+      <w:proofErr w:type="gramStart"/>
+      <w:r>
+        <w:t>5</w:t>
+      </w:r>
+      <w:proofErr w:type="gramEnd"/>
+      <w:r>
+        <w:t xml:space="preserve"> filters: Area, Cubic, </w:t>
+      </w:r>
+      <w:proofErr w:type="spellStart"/>
+      <w:r>
+        <w:t>Lanczos</w:t>
+      </w:r>
+      <w:proofErr w:type="spellEnd"/>
+      <w:r>
+        <w:t xml:space="preserve">, Nearest Neighbour and Linear. </w:t>
       </w:r>
     </w:p>
     <w:p>
@@ -7961,7 +8198,15 @@
     </w:p>
     <w:p>
       <w:r>
-        <w:t xml:space="preserve">Remove dud whiskers if selected. Or selects the non-dud ones. </w:t>
+        <w:t xml:space="preserve">Remove dud whiskers if selected. </w:t>
+      </w:r>
+      <w:proofErr w:type="gramStart"/>
+      <w:r>
+        <w:t>Or</w:t>
+      </w:r>
+      <w:proofErr w:type="gramEnd"/>
+      <w:r>
+        <w:t xml:space="preserve"> selects the non-dud ones. </w:t>
       </w:r>
     </w:p>
     <w:p>
@@ -8045,7 +8290,15 @@
         <w:t xml:space="preserve">Will </w:t>
       </w:r>
       <w:r>
-        <w:t xml:space="preserve">save the settings for the whiskers to be detected. </w:t>
+        <w:t xml:space="preserve">save the settings for the whiskers to </w:t>
+      </w:r>
+      <w:proofErr w:type="gramStart"/>
+      <w:r>
+        <w:t>be detected</w:t>
+      </w:r>
+      <w:proofErr w:type="gramEnd"/>
+      <w:r>
+        <w:t xml:space="preserve">. </w:t>
       </w:r>
       <w:r>
         <w:t xml:space="preserve"> </w:t>
@@ -8131,14 +8384,24 @@
       <w:pPr>
         <w:pStyle w:val="Heading3"/>
       </w:pPr>
-      <w:r>
-        <w:t>Downsample Scale Factor</w:t>
-      </w:r>
-    </w:p>
-    <w:p>
-      <w:r>
-        <w:t>The factor to which to decrease the image resolution by using bilinear interpolation. The default setting is 2x</w:t>
-      </w:r>
+      <w:proofErr w:type="spellStart"/>
+      <w:r>
+        <w:t>Downsample</w:t>
+      </w:r>
+      <w:proofErr w:type="spellEnd"/>
+      <w:r>
+        <w:t xml:space="preserve"> Scale Factor</w:t>
+      </w:r>
+    </w:p>
+    <w:p>
+      <w:r>
+        <w:t xml:space="preserve">The factor to which to decrease the image resolution by using bilinear interpolation. The default setting is </w:t>
+      </w:r>
+      <w:proofErr w:type="gramStart"/>
+      <w:r>
+        <w:t>2x</w:t>
+      </w:r>
+      <w:proofErr w:type="gramEnd"/>
     </w:p>
     <w:p>
       <w:pPr>
@@ -8179,7 +8442,15 @@
     </w:p>
     <w:p>
       <w:r>
-        <w:t xml:space="preserve">This is the distance between contours of the eroded image, and which to make into a foot </w:t>
+        <w:t xml:space="preserve">This is the distance between </w:t>
+      </w:r>
+      <w:proofErr w:type="gramStart"/>
+      <w:r>
+        <w:t>contours of the eroded image, and which to make into a foot</w:t>
+      </w:r>
+      <w:proofErr w:type="gramEnd"/>
+      <w:r>
+        <w:t xml:space="preserve"> </w:t>
       </w:r>
     </w:p>
     <w:p>
@@ -8192,7 +8463,15 @@
     </w:p>
     <w:p>
       <w:r>
-        <w:t xml:space="preserve">Any contour with an area less than the specified amount, will be discarded. </w:t>
+        <w:t xml:space="preserve">Any contour with an area less than the specified amount, </w:t>
+      </w:r>
+      <w:proofErr w:type="gramStart"/>
+      <w:r>
+        <w:t>will be discarded</w:t>
+      </w:r>
+      <w:proofErr w:type="gramEnd"/>
+      <w:r>
+        <w:t xml:space="preserve">. </w:t>
       </w:r>
     </w:p>
     <w:p>
@@ -8230,7 +8509,15 @@
         <w:t>feet</w:t>
       </w:r>
       <w:r>
-        <w:t xml:space="preserve"> to be detected.  </w:t>
+        <w:t xml:space="preserve"> to </w:t>
+      </w:r>
+      <w:proofErr w:type="gramStart"/>
+      <w:r>
+        <w:t>be detected</w:t>
+      </w:r>
+      <w:proofErr w:type="gramEnd"/>
+      <w:r>
+        <w:t xml:space="preserve">.  </w:t>
       </w:r>
       <w:r>
         <w:br w:type="page"/>
@@ -8249,7 +8536,15 @@
     </w:p>
     <w:p>
       <w:r>
-        <w:t xml:space="preserve">After the videos have been processed, they can be individually reviewed by pressing the r next to the video. </w:t>
+        <w:t xml:space="preserve">After the videos </w:t>
+      </w:r>
+      <w:proofErr w:type="gramStart"/>
+      <w:r>
+        <w:t>have been processed</w:t>
+      </w:r>
+      <w:proofErr w:type="gramEnd"/>
+      <w:r>
+        <w:t xml:space="preserve">, they can be individually reviewed by pressing the r next to the video. </w:t>
       </w:r>
     </w:p>
     <w:p>
@@ -8295,7 +8590,15 @@
         </w:drawing>
       </w:r>
       <w:r>
-        <w:t xml:space="preserve">This takes you to a new screen, that allows you view the settings used to process the video and make adjustments. </w:t>
+        <w:t xml:space="preserve">This takes you to a new </w:t>
+      </w:r>
+      <w:proofErr w:type="gramStart"/>
+      <w:r>
+        <w:t>screen, that</w:t>
+      </w:r>
+      <w:proofErr w:type="gramEnd"/>
+      <w:r>
+        <w:t xml:space="preserve"> allows you view the settings used to process the video and make adjustments. </w:t>
       </w:r>
     </w:p>
     <w:p>
@@ -8336,7 +8639,15 @@
         <w:fldChar w:fldCharType="end"/>
       </w:r>
       <w:r>
-        <w:t xml:space="preserve">. However,  there are slight differences as it allows you to deselect whisker tracking and not choose a new ROI. </w:t>
+        <w:t>. However</w:t>
+      </w:r>
+      <w:proofErr w:type="gramStart"/>
+      <w:r>
+        <w:t>,  there</w:t>
+      </w:r>
+      <w:proofErr w:type="gramEnd"/>
+      <w:r>
+        <w:t xml:space="preserve"> are slight differences as it allows you to deselect whisker tracking and not choose a new ROI. </w:t>
       </w:r>
     </w:p>
     <w:p>
@@ -8376,12 +8687,28 @@
     </w:p>
     <w:p>
       <w:r>
-        <w:t>If whiskers are detected:</w:t>
-      </w:r>
-    </w:p>
-    <w:p>
-      <w:r>
-        <w:t>Whiskers are displayed as lines on the image.</w:t>
+        <w:t xml:space="preserve">If whiskers </w:t>
+      </w:r>
+      <w:proofErr w:type="gramStart"/>
+      <w:r>
+        <w:t>are detected</w:t>
+      </w:r>
+      <w:proofErr w:type="gramEnd"/>
+      <w:r>
+        <w:t>:</w:t>
+      </w:r>
+    </w:p>
+    <w:p>
+      <w:r>
+        <w:t xml:space="preserve">Whiskers </w:t>
+      </w:r>
+      <w:proofErr w:type="gramStart"/>
+      <w:r>
+        <w:t>are displayed</w:t>
+      </w:r>
+      <w:proofErr w:type="gramEnd"/>
+      <w:r>
+        <w:t xml:space="preserve"> as lines on the image.</w:t>
       </w:r>
     </w:p>
     <w:p>
@@ -8394,7 +8721,15 @@
     </w:p>
     <w:p>
       <w:r>
-        <w:t xml:space="preserve">This allows you to review the data, exactly the same as that in the single video exploration. </w:t>
+        <w:t xml:space="preserve">This allows you to review the data, </w:t>
+      </w:r>
+      <w:proofErr w:type="gramStart"/>
+      <w:r>
+        <w:t>exactly the</w:t>
+      </w:r>
+      <w:proofErr w:type="gramEnd"/>
+      <w:r>
+        <w:t xml:space="preserve"> same as that in the single video exploration. </w:t>
       </w:r>
     </w:p>
     <w:p>
@@ -8419,7 +8754,15 @@
     </w:p>
     <w:p>
       <w:r>
-        <w:t xml:space="preserve">The end button allows a user to select an start frame from the slider. </w:t>
+        <w:t xml:space="preserve">The end button allows a user to select </w:t>
+      </w:r>
+      <w:proofErr w:type="gramStart"/>
+      <w:r>
+        <w:t>an</w:t>
+      </w:r>
+      <w:proofErr w:type="gramEnd"/>
+      <w:r>
+        <w:t xml:space="preserve"> start frame from the slider. </w:t>
       </w:r>
     </w:p>
     <w:p>
@@ -8829,7 +9172,15 @@
     </w:p>
     <w:p>
       <w:r>
-        <w:t>Statistics are calculated by adjusting the following:</w:t>
+        <w:t xml:space="preserve">Statistics </w:t>
+      </w:r>
+      <w:proofErr w:type="gramStart"/>
+      <w:r>
+        <w:t>are calculated</w:t>
+      </w:r>
+      <w:proofErr w:type="gramEnd"/>
+      <w:r>
+        <w:t xml:space="preserve"> by adjusting the following:</w:t>
       </w:r>
     </w:p>
     <w:p>
@@ -8859,7 +9210,15 @@
     </w:p>
     <w:p>
       <w:r>
-        <w:t xml:space="preserve">Adjust the units that are used to be as accurate as possible. </w:t>
+        <w:t xml:space="preserve">Adjust the units that </w:t>
+      </w:r>
+      <w:proofErr w:type="gramStart"/>
+      <w:r>
+        <w:t>are used</w:t>
+      </w:r>
+      <w:proofErr w:type="gramEnd"/>
+      <w:r>
+        <w:t xml:space="preserve"> to be as accurate as possible. </w:t>
       </w:r>
     </w:p>
     <w:p>
@@ -8920,12 +9279,28 @@
     </w:p>
     <w:p>
       <w:r>
-        <w:t xml:space="preserve">This exports the average foot data for each of the clips being processed. </w:t>
-      </w:r>
-    </w:p>
-    <w:p>
-      <w:r>
-        <w:t xml:space="preserve">Data can be excluded by choosing the appropriate data from the panels on the side. </w:t>
+        <w:t xml:space="preserve">This exports the average foot data for each of the clips </w:t>
+      </w:r>
+      <w:proofErr w:type="gramStart"/>
+      <w:r>
+        <w:t>being processed</w:t>
+      </w:r>
+      <w:proofErr w:type="gramEnd"/>
+      <w:r>
+        <w:t xml:space="preserve">. </w:t>
+      </w:r>
+    </w:p>
+    <w:p>
+      <w:r>
+        <w:t xml:space="preserve">Data </w:t>
+      </w:r>
+      <w:proofErr w:type="gramStart"/>
+      <w:r>
+        <w:t>can be excluded</w:t>
+      </w:r>
+      <w:proofErr w:type="gramEnd"/>
+      <w:r>
+        <w:t xml:space="preserve"> by choosing the appropriate data from the panels on the side. </w:t>
       </w:r>
     </w:p>
     <w:p/>
@@ -8945,8 +9320,6 @@
       <w:r>
         <w:br/>
       </w:r>
-      <w:bookmarkStart w:id="85" w:name="_GoBack"/>
-      <w:bookmarkEnd w:id="85"/>
     </w:p>
     <w:tbl>
       <w:tblPr>
@@ -8971,11 +9344,13 @@
             <w:pPr>
               <w:rPr>
                 <w:b/>
+                <w:sz w:val="24"/>
               </w:rPr>
             </w:pPr>
             <w:r>
               <w:rPr>
                 <w:b/>
+                <w:sz w:val="24"/>
               </w:rPr>
               <w:t>Name</w:t>
             </w:r>
@@ -8990,11 +9365,13 @@
             <w:pPr>
               <w:rPr>
                 <w:b/>
+                <w:sz w:val="24"/>
               </w:rPr>
             </w:pPr>
             <w:r>
               <w:rPr>
                 <w:b/>
+                <w:sz w:val="24"/>
               </w:rPr>
               <w:t>Units</w:t>
             </w:r>
@@ -9008,11 +9385,13 @@
             <w:pPr>
               <w:rPr>
                 <w:b/>
+                <w:sz w:val="24"/>
               </w:rPr>
             </w:pPr>
             <w:r>
               <w:rPr>
                 <w:b/>
+                <w:sz w:val="24"/>
               </w:rPr>
               <w:t>Definition</w:t>
             </w:r>
@@ -9026,11 +9405,13 @@
             <w:pPr>
               <w:rPr>
                 <w:b/>
+                <w:sz w:val="24"/>
               </w:rPr>
             </w:pPr>
             <w:r>
               <w:rPr>
                 <w:b/>
+                <w:sz w:val="24"/>
               </w:rPr>
               <w:t>References</w:t>
             </w:r>
@@ -9159,7 +9540,7 @@
                 <w:rFonts w:ascii="Calibri" w:hAnsi="Calibri" w:cs="Calibri"/>
                 <w:color w:val="000000"/>
               </w:rPr>
-              <w:t>Max Speed</w:t>
+              <w:t>Max Velocity</w:t>
             </w:r>
           </w:p>
         </w:tc>
@@ -9186,7 +9567,18 @@
               <w:t xml:space="preserve">Speed is calculated frame-by-frame using distance divided by time, and this is the maximum speed. </w:t>
             </w:r>
             <w:r>
-              <w:t xml:space="preserve">The number is divided by 1000 to bring it to the speed associated with high-speed cameras. </w:t>
+              <w:t xml:space="preserve">The number </w:t>
+            </w:r>
+            <w:proofErr w:type="gramStart"/>
+            <w:r>
+              <w:t xml:space="preserve">is </w:t>
+            </w:r>
+            <w:r>
+              <w:t>calculated</w:t>
+            </w:r>
+            <w:proofErr w:type="gramEnd"/>
+            <w:r>
+              <w:t xml:space="preserve"> for a camera at 500 fps.</w:t>
             </w:r>
           </w:p>
         </w:tc>
@@ -9215,7 +9607,14 @@
                 <w:rFonts w:ascii="Calibri" w:hAnsi="Calibri" w:cs="Calibri"/>
                 <w:color w:val="000000"/>
               </w:rPr>
-              <w:t>Max Angular Speed</w:t>
+              <w:t xml:space="preserve">Max Angular </w:t>
+            </w:r>
+            <w:r>
+              <w:rPr>
+                <w:rFonts w:ascii="Calibri" w:hAnsi="Calibri" w:cs="Calibri"/>
+                <w:color w:val="000000"/>
+              </w:rPr>
+              <w:t>Velocity</w:t>
             </w:r>
           </w:p>
         </w:tc>
@@ -9225,8 +9624,13 @@
             <w:vAlign w:val="center"/>
           </w:tcPr>
           <w:p>
-            <w:r>
-              <w:t>deg/s</w:t>
+            <w:proofErr w:type="spellStart"/>
+            <w:r>
+              <w:t>deg</w:t>
+            </w:r>
+            <w:proofErr w:type="spellEnd"/>
+            <w:r>
+              <w:t>/s</w:t>
             </w:r>
           </w:p>
         </w:tc>
@@ -9251,10 +9655,26 @@
               <w:t xml:space="preserve"> </w:t>
             </w:r>
             <w:r>
-              <w:t xml:space="preserve">The number is divided by 1000 to bring it to the speed associated with high-speed cameras. </w:t>
-            </w:r>
-            <w:r>
-              <w:t xml:space="preserve">The angle is calculated from the nose-to-head vector with the vertical. </w:t>
+              <w:t xml:space="preserve">The number </w:t>
+            </w:r>
+            <w:proofErr w:type="gramStart"/>
+            <w:r>
+              <w:t>is divided</w:t>
+            </w:r>
+            <w:proofErr w:type="gramEnd"/>
+            <w:r>
+              <w:t xml:space="preserve"> by 1000 to bring it to the speed associated with high-speed cameras. </w:t>
+            </w:r>
+            <w:r>
+              <w:t xml:space="preserve">The angle </w:t>
+            </w:r>
+            <w:proofErr w:type="gramStart"/>
+            <w:r>
+              <w:t>is calculated</w:t>
+            </w:r>
+            <w:proofErr w:type="gramEnd"/>
+            <w:r>
+              <w:t xml:space="preserve"> from the nose-to-head vector with the vertical. </w:t>
             </w:r>
             <w:r>
               <w:t xml:space="preserve"> </w:t>
@@ -9286,7 +9706,14 @@
                 <w:rFonts w:ascii="Calibri" w:hAnsi="Calibri" w:cs="Calibri"/>
                 <w:color w:val="000000"/>
               </w:rPr>
-              <w:t>Average Speed</w:t>
+              <w:t xml:space="preserve">Average </w:t>
+            </w:r>
+            <w:r>
+              <w:rPr>
+                <w:rFonts w:ascii="Calibri" w:hAnsi="Calibri" w:cs="Calibri"/>
+                <w:color w:val="000000"/>
+              </w:rPr>
+              <w:t>Velocity</w:t>
             </w:r>
           </w:p>
         </w:tc>
@@ -9316,7 +9743,18 @@
               <w:t xml:space="preserve"> </w:t>
             </w:r>
             <w:r>
-              <w:t xml:space="preserve">The number is divided by 1000 to bring it to the speed associated with high-speed cameras. </w:t>
+              <w:t xml:space="preserve">The number </w:t>
+            </w:r>
+            <w:proofErr w:type="gramStart"/>
+            <w:r>
+              <w:t xml:space="preserve">is </w:t>
+            </w:r>
+            <w:r>
+              <w:t>calculated</w:t>
+            </w:r>
+            <w:proofErr w:type="gramEnd"/>
+            <w:r>
+              <w:t xml:space="preserve"> for a camera at 500 fps.</w:t>
             </w:r>
           </w:p>
         </w:tc>
@@ -9349,7 +9787,14 @@
                 <w:rFonts w:ascii="Calibri" w:hAnsi="Calibri" w:cs="Calibri"/>
                 <w:color w:val="000000"/>
               </w:rPr>
-              <w:t>Average Angular Speed</w:t>
+              <w:t xml:space="preserve">Average Angular </w:t>
+            </w:r>
+            <w:r>
+              <w:rPr>
+                <w:rFonts w:ascii="Calibri" w:hAnsi="Calibri" w:cs="Calibri"/>
+                <w:color w:val="000000"/>
+              </w:rPr>
+              <w:t>Velocity</w:t>
             </w:r>
           </w:p>
         </w:tc>
@@ -9359,8 +9804,13 @@
             <w:vAlign w:val="center"/>
           </w:tcPr>
           <w:p>
-            <w:r>
-              <w:t>deg/s</w:t>
+            <w:proofErr w:type="spellStart"/>
+            <w:r>
+              <w:t>deg</w:t>
+            </w:r>
+            <w:proofErr w:type="spellEnd"/>
+            <w:r>
+              <w:t>/s</w:t>
             </w:r>
           </w:p>
         </w:tc>
@@ -9388,7 +9838,29 @@
               <w:t>.</w:t>
             </w:r>
             <w:r>
-              <w:t xml:space="preserve"> The number is divided by 1000 to bring it to the speed associated with high-speed cameras. The angle is calculated from the nose-to-head vector with the vertical.</w:t>
+              <w:t xml:space="preserve"> </w:t>
+            </w:r>
+            <w:r>
+              <w:t xml:space="preserve">The number </w:t>
+            </w:r>
+            <w:proofErr w:type="gramStart"/>
+            <w:r>
+              <w:t>is calculated</w:t>
+            </w:r>
+            <w:proofErr w:type="gramEnd"/>
+            <w:r>
+              <w:t xml:space="preserve"> for a camera at 500 fps.</w:t>
+            </w:r>
+            <w:r>
+              <w:t xml:space="preserve"> The angle </w:t>
+            </w:r>
+            <w:proofErr w:type="gramStart"/>
+            <w:r>
+              <w:t>is calculated</w:t>
+            </w:r>
+            <w:proofErr w:type="gramEnd"/>
+            <w:r>
+              <w:t xml:space="preserve"> from the nose-to-head vector with the vertical.</w:t>
             </w:r>
           </w:p>
         </w:tc>
@@ -9423,7 +9895,13 @@
               <w:rPr>
                 <w:rFonts w:ascii="Calibri" w:hAnsi="Calibri" w:cs="Calibri"/>
               </w:rPr>
-              <w:t>Average Centroid Speed</w:t>
+              <w:t xml:space="preserve">Average Centroid </w:t>
+            </w:r>
+            <w:r>
+              <w:rPr>
+                <w:rFonts w:ascii="Calibri" w:hAnsi="Calibri" w:cs="Calibri"/>
+              </w:rPr>
+              <w:t>Velocity</w:t>
             </w:r>
           </w:p>
         </w:tc>
@@ -9447,7 +9925,18 @@
               <w:t xml:space="preserve">Centroid speed is calculated frame-by-frame using distance divided by time, and this is the mean of all the frames. </w:t>
             </w:r>
             <w:r>
-              <w:t xml:space="preserve">The number is divided by 1000 to bring it to the speed associated with high-speed cameras. </w:t>
+              <w:t xml:space="preserve">The number </w:t>
+            </w:r>
+            <w:proofErr w:type="gramStart"/>
+            <w:r>
+              <w:t xml:space="preserve">is </w:t>
+            </w:r>
+            <w:r>
+              <w:t>calculated</w:t>
+            </w:r>
+            <w:proofErr w:type="gramEnd"/>
+            <w:r>
+              <w:t xml:space="preserve"> for a camera at 500 fps.</w:t>
             </w:r>
           </w:p>
         </w:tc>
@@ -9486,7 +9975,13 @@
               <w:rPr>
                 <w:rFonts w:ascii="Calibri" w:hAnsi="Calibri" w:cs="Calibri"/>
               </w:rPr>
-              <w:t>Max Centroid Speed</w:t>
+              <w:t xml:space="preserve">Max Centroid </w:t>
+            </w:r>
+            <w:r>
+              <w:rPr>
+                <w:rFonts w:ascii="Calibri" w:hAnsi="Calibri" w:cs="Calibri"/>
+              </w:rPr>
+              <w:t>Velocity</w:t>
             </w:r>
           </w:p>
         </w:tc>
@@ -9510,7 +10005,18 @@
               <w:t xml:space="preserve">Centroid speed is calculated frame-by-frame using distance divided by time, and this is the maximum speed. </w:t>
             </w:r>
             <w:r>
-              <w:t xml:space="preserve">The number is divided by 1000 to bring it to the speed associated with high-speed cameras. </w:t>
+              <w:t xml:space="preserve">The number </w:t>
+            </w:r>
+            <w:proofErr w:type="gramStart"/>
+            <w:r>
+              <w:t xml:space="preserve">is </w:t>
+            </w:r>
+            <w:r>
+              <w:t>calculated</w:t>
+            </w:r>
+            <w:proofErr w:type="gramEnd"/>
+            <w:r>
+              <w:t xml:space="preserve"> for a camera at 500 fps.</w:t>
             </w:r>
           </w:p>
         </w:tc>
@@ -9530,7 +10036,15 @@
           </w:tcPr>
           <w:p>
             <w:r>
-              <w:t>Whisker movement and position measures: calculated from the per-frame angular position data that is made between</w:t>
+              <w:t xml:space="preserve">Whisker movement and position measures: calculated from the per-frame angular position data that </w:t>
+            </w:r>
+            <w:proofErr w:type="gramStart"/>
+            <w:r>
+              <w:t>is made</w:t>
+            </w:r>
+            <w:proofErr w:type="gramEnd"/>
+            <w:r>
+              <w:t xml:space="preserve"> between</w:t>
             </w:r>
             <w:r>
               <w:t xml:space="preserve"> the whiskers and the mid-point of the head. </w:t>
@@ -9554,7 +10068,6 @@
               <w:rPr>
                 <w:rFonts w:ascii="Calibri" w:hAnsi="Calibri" w:cs="Calibri"/>
               </w:rPr>
-              <w:lastRenderedPageBreak/>
               <w:t>Left/Right Whisker Frequency</w:t>
             </w:r>
           </w:p>
@@ -9585,7 +10098,15 @@
               <w:t>, calculated using a</w:t>
             </w:r>
             <w:r>
-              <w:t xml:space="preserve">n auto-correlogram of the </w:t>
+              <w:t>n auto-</w:t>
+            </w:r>
+            <w:proofErr w:type="spellStart"/>
+            <w:r>
+              <w:t>correlogram</w:t>
+            </w:r>
+            <w:proofErr w:type="spellEnd"/>
+            <w:r>
+              <w:t xml:space="preserve"> of the </w:t>
             </w:r>
             <w:r>
               <w:t xml:space="preserve">mean </w:t>
@@ -9639,7 +10160,20 @@
               <w:rPr>
                 <w:rFonts w:ascii="Calibri" w:hAnsi="Calibri" w:cs="Calibri"/>
               </w:rPr>
-              <w:t xml:space="preserve">Left/Right Whisker Mean Angular Position </w:t>
+              <w:lastRenderedPageBreak/>
+              <w:t xml:space="preserve">Left/Right Whisker Mean </w:t>
+            </w:r>
+            <w:r>
+              <w:rPr>
+                <w:rFonts w:ascii="Calibri" w:hAnsi="Calibri" w:cs="Calibri"/>
+              </w:rPr>
+              <w:t>Offset</w:t>
+            </w:r>
+            <w:r>
+              <w:rPr>
+                <w:rFonts w:ascii="Calibri" w:hAnsi="Calibri" w:cs="Calibri"/>
+              </w:rPr>
+              <w:t xml:space="preserve"> </w:t>
             </w:r>
           </w:p>
         </w:tc>
@@ -9669,7 +10203,15 @@
               <w:t>Calculated separately for left and right whisker sides.</w:t>
             </w:r>
             <w:r>
-              <w:t xml:space="preserve"> Can be used to calculate whisker asymmetry, as the difference between left and right mean angular position.</w:t>
+              <w:t xml:space="preserve"> </w:t>
+            </w:r>
+            <w:proofErr w:type="gramStart"/>
+            <w:r>
+              <w:t>Can be used</w:t>
+            </w:r>
+            <w:proofErr w:type="gramEnd"/>
+            <w:r>
+              <w:t xml:space="preserve"> to calculate whisker asymmetry, as the difference between left and right mean angular position.</w:t>
             </w:r>
           </w:p>
         </w:tc>
@@ -9686,11 +10228,48 @@
             </w:r>
           </w:p>
           <w:p>
-            <w:r>
-              <w:t>Perkon et al., 2011; Clack et al., 2012; Pammer et al., 2013; Ahissar and Knutse</w:t>
-            </w:r>
-            <w:r>
-              <w:t>n, 2008; Sofroniew et al., 2014</w:t>
+            <w:proofErr w:type="spellStart"/>
+            <w:r>
+              <w:t>Perkon</w:t>
+            </w:r>
+            <w:proofErr w:type="spellEnd"/>
+            <w:r>
+              <w:t xml:space="preserve"> et al., 2011; Clack et al., 2012; </w:t>
+            </w:r>
+            <w:proofErr w:type="spellStart"/>
+            <w:r>
+              <w:t>Pammer</w:t>
+            </w:r>
+            <w:proofErr w:type="spellEnd"/>
+            <w:r>
+              <w:t xml:space="preserve"> et al., 2013; </w:t>
+            </w:r>
+            <w:proofErr w:type="spellStart"/>
+            <w:r>
+              <w:t>Ahissar</w:t>
+            </w:r>
+            <w:proofErr w:type="spellEnd"/>
+            <w:r>
+              <w:t xml:space="preserve"> and </w:t>
+            </w:r>
+            <w:proofErr w:type="spellStart"/>
+            <w:r>
+              <w:t>Knutse</w:t>
+            </w:r>
+            <w:r>
+              <w:t>n</w:t>
+            </w:r>
+            <w:proofErr w:type="spellEnd"/>
+            <w:r>
+              <w:t xml:space="preserve">, 2008; </w:t>
+            </w:r>
+            <w:proofErr w:type="spellStart"/>
+            <w:r>
+              <w:t>Sofroniew</w:t>
+            </w:r>
+            <w:proofErr w:type="spellEnd"/>
+            <w:r>
+              <w:t xml:space="preserve"> et al., 2014</w:t>
             </w:r>
           </w:p>
         </w:tc>
@@ -9711,7 +10290,13 @@
               <w:rPr>
                 <w:rFonts w:ascii="Calibri" w:hAnsi="Calibri" w:cs="Calibri"/>
               </w:rPr>
-              <w:t>Left/Right Whisker Average Angular Speed</w:t>
+              <w:t xml:space="preserve">Left/Right Whisker Average Angular </w:t>
+            </w:r>
+            <w:r>
+              <w:rPr>
+                <w:rFonts w:ascii="Calibri" w:hAnsi="Calibri" w:cs="Calibri"/>
+              </w:rPr>
+              <w:t>Velocity</w:t>
             </w:r>
           </w:p>
         </w:tc>
@@ -9721,11 +10306,16 @@
             <w:vAlign w:val="center"/>
           </w:tcPr>
           <w:p>
+            <w:proofErr w:type="spellStart"/>
             <w:r>
               <w:t>d</w:t>
             </w:r>
             <w:r>
-              <w:t>eg/</w:t>
+              <w:t>eg</w:t>
+            </w:r>
+            <w:proofErr w:type="spellEnd"/>
+            <w:r>
+              <w:t>/</w:t>
             </w:r>
             <w:r>
               <w:t>s</w:t>
@@ -9799,7 +10389,13 @@
               <w:rPr>
                 <w:rFonts w:ascii="Calibri" w:hAnsi="Calibri" w:cs="Calibri"/>
               </w:rPr>
-              <w:t>Left/Right Whisker Average Retraction Speed</w:t>
+              <w:t xml:space="preserve">Left/Right Whisker Average Retraction </w:t>
+            </w:r>
+            <w:r>
+              <w:rPr>
+                <w:rFonts w:ascii="Calibri" w:hAnsi="Calibri" w:cs="Calibri"/>
+              </w:rPr>
+              <w:t>Velocity</w:t>
             </w:r>
           </w:p>
         </w:tc>
@@ -9809,8 +10405,13 @@
             <w:vAlign w:val="center"/>
           </w:tcPr>
           <w:p>
-            <w:r>
-              <w:t>deg/s</w:t>
+            <w:proofErr w:type="spellStart"/>
+            <w:r>
+              <w:t>deg</w:t>
+            </w:r>
+            <w:proofErr w:type="spellEnd"/>
+            <w:r>
+              <w:t>/s</w:t>
             </w:r>
           </w:p>
         </w:tc>
@@ -9878,7 +10479,13 @@
               <w:rPr>
                 <w:rFonts w:ascii="Calibri" w:hAnsi="Calibri" w:cs="Calibri"/>
               </w:rPr>
-              <w:t>Left/Right Whisker Average Protraction Speed</w:t>
+              <w:t xml:space="preserve">Left/Right Whisker Average Protraction </w:t>
+            </w:r>
+            <w:r>
+              <w:rPr>
+                <w:rFonts w:ascii="Calibri" w:hAnsi="Calibri" w:cs="Calibri"/>
+              </w:rPr>
+              <w:t>Velocity</w:t>
             </w:r>
           </w:p>
         </w:tc>
@@ -9888,8 +10495,13 @@
             <w:vAlign w:val="center"/>
           </w:tcPr>
           <w:p>
-            <w:r>
-              <w:t>deg/s</w:t>
+            <w:proofErr w:type="spellStart"/>
+            <w:r>
+              <w:t>deg</w:t>
+            </w:r>
+            <w:proofErr w:type="spellEnd"/>
+            <w:r>
+              <w:t>/s</w:t>
             </w:r>
           </w:p>
         </w:tc>
@@ -10023,19 +10635,35 @@
           </w:tcPr>
           <w:p>
             <w:r>
-              <w:t>Whisker spread is calculated in every frame as the</w:t>
+              <w:t xml:space="preserve">Whisker spread </w:t>
+            </w:r>
+            <w:proofErr w:type="gramStart"/>
+            <w:r>
+              <w:t>is calculated</w:t>
+            </w:r>
+            <w:proofErr w:type="gramEnd"/>
+            <w:r>
+              <w:t xml:space="preserve"> in every frame as the</w:t>
             </w:r>
             <w:r>
               <w:t xml:space="preserve"> Standard Deviation of all tracked whisker</w:t>
             </w:r>
             <w:r>
-              <w:t xml:space="preserve"> angular positions per side</w:t>
+              <w:t xml:space="preserve"> angular positions per side, per frame</w:t>
             </w:r>
             <w:r>
               <w:t>.</w:t>
             </w:r>
             <w:r>
-              <w:t xml:space="preserve"> Frames that have only 0-1 whiskers tracked are removed and then a mean is taken. </w:t>
+              <w:t xml:space="preserve"> Frames that have only 0-1 whiskers tracked </w:t>
+            </w:r>
+            <w:proofErr w:type="gramStart"/>
+            <w:r>
+              <w:t>are removed</w:t>
+            </w:r>
+            <w:proofErr w:type="gramEnd"/>
+            <w:r>
+              <w:t xml:space="preserve"> and then a mean is taken. </w:t>
             </w:r>
             <w:r>
               <w:t>Calculated separately for left and right whisker sides.</w:t>
@@ -10074,7 +10702,7 @@
               <w:rPr>
                 <w:rFonts w:ascii="Calibri" w:hAnsi="Calibri" w:cs="Calibri"/>
               </w:rPr>
-              <w:t>Left/Right Peak-to-peak Amplitude</w:t>
+              <w:t>Left/Right Amplitude</w:t>
             </w:r>
           </w:p>
         </w:tc>
@@ -10150,6 +10778,12 @@
               </w:rPr>
               <w:t>Left/Right Whisker Max Angle</w:t>
             </w:r>
+            <w:r>
+              <w:rPr>
+                <w:rFonts w:ascii="Calibri" w:hAnsi="Calibri" w:cs="Calibri"/>
+              </w:rPr>
+              <w:t>s</w:t>
+            </w:r>
           </w:p>
         </w:tc>
         <w:tc>
@@ -10180,7 +10814,15 @@
               <w:t>Calculated separately for left and right whisker sides.</w:t>
             </w:r>
             <w:r>
-              <w:t xml:space="preserve"> Can be used to calculate maximum amplitude, as the difference between min and max angle.</w:t>
+              <w:t xml:space="preserve"> </w:t>
+            </w:r>
+            <w:proofErr w:type="gramStart"/>
+            <w:r>
+              <w:t>Can be used</w:t>
+            </w:r>
+            <w:proofErr w:type="gramEnd"/>
+            <w:r>
+              <w:t xml:space="preserve"> to calculate maximum amplitude, as the difference between min and max angle.</w:t>
             </w:r>
           </w:p>
         </w:tc>
@@ -10207,8 +10849,13 @@
               <w:rPr>
                 <w:rFonts w:ascii="Calibri" w:hAnsi="Calibri" w:cs="Calibri"/>
               </w:rPr>
-              <w:lastRenderedPageBreak/>
               <w:t>Left/Right Whisker Min Angle</w:t>
+            </w:r>
+            <w:r>
+              <w:rPr>
+                <w:rFonts w:ascii="Calibri" w:hAnsi="Calibri" w:cs="Calibri"/>
+              </w:rPr>
+              <w:t>s</w:t>
             </w:r>
           </w:p>
         </w:tc>
@@ -10240,7 +10887,15 @@
               <w:t>Calculated separately for left and right whisker sides.</w:t>
             </w:r>
             <w:r>
-              <w:t xml:space="preserve"> Can be used to calculate maximum amplitude, as the difference between min and max angle.</w:t>
+              <w:t xml:space="preserve"> </w:t>
+            </w:r>
+            <w:proofErr w:type="gramStart"/>
+            <w:r>
+              <w:t>Can be used</w:t>
+            </w:r>
+            <w:proofErr w:type="gramEnd"/>
+            <w:r>
+              <w:t xml:space="preserve"> to calculate maximum amplitude, as the difference between min and max angle.</w:t>
             </w:r>
           </w:p>
         </w:tc>
@@ -10252,9 +10907,10 @@
         </w:tc>
       </w:tr>
     </w:tbl>
-    <w:p/>
-    <w:p/>
-    <w:p/>
+    <w:p>
+      <w:bookmarkStart w:id="85" w:name="_GoBack"/>
+      <w:bookmarkEnd w:id="85"/>
+    </w:p>
     <w:sectPr>
       <w:pgSz w:w="11906" w:h="16838"/>
       <w:pgMar w:top="1440" w:right="1440" w:bottom="1440" w:left="1440" w:header="708" w:footer="708" w:gutter="0"/>
@@ -11560,7 +12216,7 @@
 </file>
 
 <file path=customXml/itemProps1.xml><?xml version="1.0" encoding="utf-8"?>
-<ds:datastoreItem xmlns:ds="http://schemas.openxmlformats.org/officeDocument/2006/customXml" ds:itemID="{D6B36EA0-5C2D-4FC0-91E1-240AA07EBAA4}">
+<ds:datastoreItem xmlns:ds="http://schemas.openxmlformats.org/officeDocument/2006/customXml" ds:itemID="{591713ED-A2E5-44BA-B792-CDDB5A5D8ED9}">
   <ds:schemaRefs>
     <ds:schemaRef ds:uri="http://schemas.openxmlformats.org/officeDocument/2006/bibliography"/>
   </ds:schemaRefs>

</xml_diff>